<commit_message>
Minor bug fixes and cleanup.
</commit_message>
<xml_diff>
--- a/usr/local/share/LogParser/LogParser.docx
+++ b/usr/local/share/LogParser/LogParser.docx
@@ -235,8 +235,36 @@
         <w:rPr>
           <w:b/>
         </w:rPr>
-        <w:t>openssl asn1parse -inform der -in Issuer_Signature.bin</w:t>
-      </w:r>
+        <w:t xml:space="preserve">openssl asn1parse -inform der -in </w:t>
+      </w:r>
+      <w:r>
+        <w:rPr>
+          <w:b/>
+          <w:i/>
+        </w:rPr>
+        <w:t>&lt;file</w:t>
+      </w:r>
+      <w:proofErr w:type="gramStart"/>
+      <w:r>
+        <w:rPr>
+          <w:b/>
+          <w:i/>
+        </w:rPr>
+        <w:t>&gt;</w:t>
+      </w:r>
+      <w:r>
+        <w:rPr>
+          <w:b/>
+        </w:rPr>
+        <w:t>.</w:t>
+      </w:r>
+      <w:r>
+        <w:rPr>
+          <w:b/>
+        </w:rPr>
+        <w:t>Issuer_Signature.bin</w:t>
+      </w:r>
+      <w:proofErr w:type="gramEnd"/>
       <w:r>
         <w:t xml:space="preserve"> to view the CHUID signature and even extract the CHUID signature certificate and in the example below:</w:t>
       </w:r>
@@ -1518,7 +1546,20 @@
         <w:rPr>
           <w:b/>
         </w:rPr>
-        <w:t>od -tx1 &lt;file&gt;.</w:t>
+        <w:t xml:space="preserve">od -tx1 </w:t>
+      </w:r>
+      <w:r>
+        <w:rPr>
+          <w:b/>
+          <w:i/>
+        </w:rPr>
+        <w:t>&lt;file&gt;</w:t>
+      </w:r>
+      <w:r>
+        <w:rPr>
+          <w:b/>
+        </w:rPr>
+        <w:t>.</w:t>
       </w:r>
     </w:p>
     <w:p>
@@ -3013,7 +3054,14 @@
     </w:pPr>
     <w:r>
       <w:tab/>
-      <w:t>2/1</w:t>
+    </w:r>
+    <w:r>
+      <w:t>7</w:t>
+    </w:r>
+    <w:bookmarkStart w:id="0" w:name="_GoBack"/>
+    <w:bookmarkEnd w:id="0"/>
+    <w:r>
+      <w:t>/1</w:t>
     </w:r>
     <w:r>
       <w:t>1</w:t>
@@ -3087,15 +3135,11 @@
     </w:r>
     <w:r>
       <w:tab/>
-    </w:r>
-    <w:r>
       <w:t>v1.</w:t>
     </w:r>
     <w:r>
-      <w:t>4</w:t>
+      <w:t>5</w:t>
     </w:r>
-    <w:bookmarkStart w:id="0" w:name="_GoBack"/>
-    <w:bookmarkEnd w:id="0"/>
   </w:p>
   <w:p>
     <w:pPr>
@@ -3940,6 +3984,7 @@
     <w:lsdException w:name="HTML Sample" w:semiHidden="1" w:unhideWhenUsed="1"/>
     <w:lsdException w:name="HTML Typewriter" w:semiHidden="1" w:unhideWhenUsed="1"/>
     <w:lsdException w:name="HTML Variable" w:semiHidden="1" w:unhideWhenUsed="1"/>
+    <w:lsdException w:name="Normal Table" w:semiHidden="1" w:unhideWhenUsed="1"/>
     <w:lsdException w:name="annotation subject" w:semiHidden="1" w:unhideWhenUsed="1"/>
     <w:lsdException w:name="No List" w:semiHidden="1" w:unhideWhenUsed="1"/>
     <w:lsdException w:name="Outline List 1" w:semiHidden="1" w:unhideWhenUsed="1"/>
@@ -3986,8 +4031,10 @@
     <w:lsdException w:name="Table Subtle 2" w:semiHidden="1" w:unhideWhenUsed="1"/>
     <w:lsdException w:name="Table Web 1" w:semiHidden="1" w:unhideWhenUsed="1"/>
     <w:lsdException w:name="Table Web 2" w:semiHidden="1" w:unhideWhenUsed="1"/>
+    <w:lsdException w:name="Table Web 3" w:semiHidden="1" w:unhideWhenUsed="1"/>
     <w:lsdException w:name="Balloon Text" w:semiHidden="1" w:unhideWhenUsed="1"/>
     <w:lsdException w:name="Table Grid" w:uiPriority="39"/>
+    <w:lsdException w:name="Table Theme" w:semiHidden="1" w:unhideWhenUsed="1"/>
     <w:lsdException w:name="Placeholder Text" w:semiHidden="1"/>
     <w:lsdException w:name="No Spacing" w:uiPriority="1" w:qFormat="1"/>
     <w:lsdException w:name="Light Shading" w:uiPriority="60"/>
@@ -4613,7 +4660,7 @@
 </file>
 
 <file path=customXml/itemProps1.xml><?xml version="1.0" encoding="utf-8"?>
-<ds:datastoreItem xmlns:ds="http://schemas.openxmlformats.org/officeDocument/2006/customXml" ds:itemID="{D73F3972-7677-468D-99B5-0D715D6804E4}">
+<ds:datastoreItem xmlns:ds="http://schemas.openxmlformats.org/officeDocument/2006/customXml" ds:itemID="{1A1AFFC4-4C05-4FA8-8544-4119D32D3D30}">
   <ds:schemaRefs>
     <ds:schemaRef ds:uri="http://schemas.openxmlformats.org/officeDocument/2006/bibliography"/>
   </ds:schemaRefs>

</xml_diff>

<commit_message>
Added toraw.pl to convert FASC-Ns from human readable to raw 200-bits.
Also added getopt to tofascn.pl and added support for inputing delimited
raw FASC-Ns.
</commit_message>
<xml_diff>
--- a/usr/local/share/LogParser/LogParser.docx
+++ b/usr/local/share/LogParser/LogParser.docx
@@ -2,6 +2,593 @@
 <file path=word/document.xml><?xml version="1.0" encoding="utf-8"?>
 <w:document xmlns:wpc="http://schemas.microsoft.com/office/word/2010/wordprocessingCanvas" xmlns:cx="http://schemas.microsoft.com/office/drawing/2014/chartex" xmlns:cx1="http://schemas.microsoft.com/office/drawing/2015/9/8/chartex" xmlns:cx2="http://schemas.microsoft.com/office/drawing/2015/10/21/chartex" xmlns:cx3="http://schemas.microsoft.com/office/drawing/2016/5/9/chartex" xmlns:cx4="http://schemas.microsoft.com/office/drawing/2016/5/10/chartex" xmlns:cx5="http://schemas.microsoft.com/office/drawing/2016/5/11/chartex" xmlns:cx6="http://schemas.microsoft.com/office/drawing/2016/5/12/chartex" xmlns:cx7="http://schemas.microsoft.com/office/drawing/2016/5/13/chartex" xmlns:cx8="http://schemas.microsoft.com/office/drawing/2016/5/14/chartex" xmlns:mc="http://schemas.openxmlformats.org/markup-compatibility/2006" xmlns:aink="http://schemas.microsoft.com/office/drawing/2016/ink" xmlns:am3d="http://schemas.microsoft.com/office/drawing/2017/model3d" xmlns:o="urn:schemas-microsoft-com:office:office" xmlns:r="http://schemas.openxmlformats.org/officeDocument/2006/relationships" xmlns:m="http://schemas.openxmlformats.org/officeDocument/2006/math" xmlns:v="urn:schemas-microsoft-com:vml" xmlns:wp14="http://schemas.microsoft.com/office/word/2010/wordprocessingDrawing" xmlns:wp="http://schemas.openxmlformats.org/drawingml/2006/wordprocessingDrawing" xmlns:w10="urn:schemas-microsoft-com:office:word" xmlns:w="http://schemas.openxmlformats.org/wordprocessingml/2006/main" xmlns:w14="http://schemas.microsoft.com/office/word/2010/wordml" xmlns:w15="http://schemas.microsoft.com/office/word/2012/wordml" xmlns:w16cid="http://schemas.microsoft.com/office/word/2016/wordml/cid" xmlns:w16se="http://schemas.microsoft.com/office/word/2015/wordml/symex" xmlns:wpg="http://schemas.microsoft.com/office/word/2010/wordprocessingGroup" xmlns:wpi="http://schemas.microsoft.com/office/word/2010/wordprocessingInk" xmlns:wne="http://schemas.microsoft.com/office/word/2006/wordml" xmlns:wps="http://schemas.microsoft.com/office/word/2010/wordprocessingShape" mc:Ignorable="w14 w15 w16se w16cid wp14">
   <w:body>
+    <w:p>
+      <w:pPr>
+        <w:rPr>
+          <w:b/>
+        </w:rPr>
+      </w:pPr>
+      <w:r>
+        <w:rPr>
+          <w:b/>
+        </w:rPr>
+        <w:t>Introduction</w:t>
+      </w:r>
+    </w:p>
+    <w:p>
+      <w:r>
+        <w:t>These utilities consist of a handy set of Perl scripts that allow the manipulation and inspection of certain objects found on PIV cards.</w:t>
+      </w:r>
+    </w:p>
+    <w:p>
+      <w:pPr>
+        <w:rPr>
+          <w:rFonts w:ascii="Lucida Console" w:hAnsi="Lucida Console"/>
+          <w:sz w:val="16"/>
+          <w:szCs w:val="16"/>
+        </w:rPr>
+      </w:pPr>
+      <w:r>
+        <w:rPr>
+          <w:rFonts w:cstheme="minorHAnsi"/>
+        </w:rPr>
+        <w:t xml:space="preserve">If you want to </w:t>
+      </w:r>
+      <w:r>
+        <w:rPr>
+          <w:rFonts w:cstheme="minorHAnsi"/>
+        </w:rPr>
+        <w:t xml:space="preserve">these utilities </w:t>
+      </w:r>
+      <w:r>
+        <w:rPr>
+          <w:rFonts w:cstheme="minorHAnsi"/>
+        </w:rPr>
+        <w:t>run on Windows, use Cygwin with Perl installed.  I have not tested these with ActiveState Perl.  They should also run fine on Linux or OS-X</w:t>
+      </w:r>
+      <w:r>
+        <w:rPr>
+          <w:rFonts w:ascii="Lucida Console" w:hAnsi="Lucida Console"/>
+          <w:sz w:val="16"/>
+          <w:szCs w:val="16"/>
+        </w:rPr>
+        <w:t xml:space="preserve">.   </w:t>
+      </w:r>
+    </w:p>
+    <w:p>
+      <w:pPr>
+        <w:autoSpaceDE w:val="0"/>
+        <w:autoSpaceDN w:val="0"/>
+        <w:adjustRightInd w:val="0"/>
+        <w:spacing w:after="0" w:line="240" w:lineRule="auto"/>
+        <w:rPr>
+          <w:rFonts w:ascii="Lucida Console" w:hAnsi="Lucida Console" w:cs="Lucida Console"/>
+          <w:sz w:val="16"/>
+          <w:szCs w:val="16"/>
+        </w:rPr>
+      </w:pPr>
+      <w:r>
+        <w:rPr>
+          <w:rFonts w:ascii="Lucida Console" w:hAnsi="Lucida Console" w:cs="Lucida Console"/>
+          <w:sz w:val="16"/>
+          <w:szCs w:val="16"/>
+        </w:rPr>
+        <w:t>/usr/local/bin binchuid.pl</w:t>
+      </w:r>
+    </w:p>
+    <w:p>
+      <w:pPr>
+        <w:autoSpaceDE w:val="0"/>
+        <w:autoSpaceDN w:val="0"/>
+        <w:adjustRightInd w:val="0"/>
+        <w:spacing w:after="0" w:line="240" w:lineRule="auto"/>
+        <w:rPr>
+          <w:rFonts w:ascii="Lucida Console" w:hAnsi="Lucida Console" w:cs="Lucida Console"/>
+          <w:sz w:val="16"/>
+          <w:szCs w:val="16"/>
+        </w:rPr>
+      </w:pPr>
+      <w:r>
+        <w:rPr>
+          <w:rFonts w:ascii="Lucida Console" w:hAnsi="Lucida Console" w:cs="Lucida Console"/>
+          <w:sz w:val="16"/>
+          <w:szCs w:val="16"/>
+        </w:rPr>
+        <w:t>/usr/local/bin/facial.pl</w:t>
+      </w:r>
+    </w:p>
+    <w:p>
+      <w:pPr>
+        <w:autoSpaceDE w:val="0"/>
+        <w:autoSpaceDN w:val="0"/>
+        <w:adjustRightInd w:val="0"/>
+        <w:spacing w:after="0" w:line="240" w:lineRule="auto"/>
+        <w:rPr>
+          <w:rFonts w:ascii="Lucida Console" w:hAnsi="Lucida Console" w:cs="Lucida Console"/>
+          <w:sz w:val="16"/>
+          <w:szCs w:val="16"/>
+        </w:rPr>
+      </w:pPr>
+      <w:r>
+        <w:rPr>
+          <w:rFonts w:ascii="Lucida Console" w:hAnsi="Lucida Console" w:cs="Lucida Console"/>
+          <w:sz w:val="16"/>
+          <w:szCs w:val="16"/>
+        </w:rPr>
+        <w:t>/usr/local/bin/finger.pl</w:t>
+      </w:r>
+    </w:p>
+    <w:p>
+      <w:pPr>
+        <w:autoSpaceDE w:val="0"/>
+        <w:autoSpaceDN w:val="0"/>
+        <w:adjustRightInd w:val="0"/>
+        <w:spacing w:after="0" w:line="240" w:lineRule="auto"/>
+        <w:rPr>
+          <w:rFonts w:ascii="Lucida Console" w:hAnsi="Lucida Console" w:cs="Lucida Console"/>
+          <w:sz w:val="16"/>
+          <w:szCs w:val="16"/>
+        </w:rPr>
+      </w:pPr>
+      <w:r>
+        <w:rPr>
+          <w:rFonts w:ascii="Lucida Console" w:hAnsi="Lucida Console" w:cs="Lucida Console"/>
+          <w:sz w:val="16"/>
+          <w:szCs w:val="16"/>
+        </w:rPr>
+        <w:t>/usr/local/bin/text2bin.pl</w:t>
+      </w:r>
+    </w:p>
+    <w:p>
+      <w:pPr>
+        <w:autoSpaceDE w:val="0"/>
+        <w:autoSpaceDN w:val="0"/>
+        <w:adjustRightInd w:val="0"/>
+        <w:spacing w:after="0" w:line="240" w:lineRule="auto"/>
+        <w:rPr>
+          <w:rFonts w:ascii="Lucida Console" w:hAnsi="Lucida Console" w:cs="Lucida Console"/>
+          <w:sz w:val="16"/>
+          <w:szCs w:val="16"/>
+        </w:rPr>
+      </w:pPr>
+      <w:r>
+        <w:rPr>
+          <w:rFonts w:ascii="Lucida Console" w:hAnsi="Lucida Console" w:cs="Lucida Console"/>
+          <w:sz w:val="16"/>
+          <w:szCs w:val="16"/>
+        </w:rPr>
+        <w:t>/usr/local/bin/tofascn.pl</w:t>
+      </w:r>
+    </w:p>
+    <w:p>
+      <w:pPr>
+        <w:autoSpaceDE w:val="0"/>
+        <w:autoSpaceDN w:val="0"/>
+        <w:adjustRightInd w:val="0"/>
+        <w:spacing w:after="0" w:line="240" w:lineRule="auto"/>
+        <w:rPr>
+          <w:rFonts w:ascii="Lucida Console" w:hAnsi="Lucida Console" w:cs="Lucida Console"/>
+          <w:sz w:val="16"/>
+          <w:szCs w:val="16"/>
+        </w:rPr>
+      </w:pPr>
+      <w:r>
+        <w:rPr>
+          <w:rFonts w:ascii="Lucida Console" w:hAnsi="Lucida Console" w:cs="Lucida Console"/>
+          <w:sz w:val="16"/>
+          <w:szCs w:val="16"/>
+        </w:rPr>
+        <w:t>/usr/local/bin/txtchuid.pl</w:t>
+      </w:r>
+    </w:p>
+    <w:p>
+      <w:pPr>
+        <w:autoSpaceDE w:val="0"/>
+        <w:autoSpaceDN w:val="0"/>
+        <w:adjustRightInd w:val="0"/>
+        <w:spacing w:after="0" w:line="240" w:lineRule="auto"/>
+        <w:rPr>
+          <w:rFonts w:ascii="Lucida Console" w:hAnsi="Lucida Console" w:cs="Lucida Console"/>
+          <w:sz w:val="16"/>
+          <w:szCs w:val="16"/>
+        </w:rPr>
+      </w:pPr>
+    </w:p>
+    <w:p>
+      <w:pPr>
+        <w:autoSpaceDE w:val="0"/>
+        <w:autoSpaceDN w:val="0"/>
+        <w:adjustRightInd w:val="0"/>
+        <w:spacing w:after="0" w:line="240" w:lineRule="auto"/>
+        <w:rPr>
+          <w:rFonts w:ascii="Lucida Console" w:hAnsi="Lucida Console" w:cs="Lucida Console"/>
+          <w:sz w:val="16"/>
+          <w:szCs w:val="16"/>
+        </w:rPr>
+      </w:pPr>
+      <w:r>
+        <w:rPr>
+          <w:rFonts w:ascii="Lucida Console" w:hAnsi="Lucida Console" w:cs="Lucida Console"/>
+          <w:sz w:val="16"/>
+          <w:szCs w:val="16"/>
+        </w:rPr>
+        <w:t>/usr/local/lib/perl/lib/LogParser.pm</w:t>
+      </w:r>
+    </w:p>
+    <w:p>
+      <w:pPr>
+        <w:autoSpaceDE w:val="0"/>
+        <w:autoSpaceDN w:val="0"/>
+        <w:adjustRightInd w:val="0"/>
+        <w:spacing w:after="0" w:line="240" w:lineRule="auto"/>
+        <w:rPr>
+          <w:rFonts w:ascii="Lucida Console" w:hAnsi="Lucida Console" w:cs="Lucida Console"/>
+          <w:sz w:val="18"/>
+          <w:szCs w:val="18"/>
+        </w:rPr>
+      </w:pPr>
+    </w:p>
+    <w:p>
+      <w:pPr>
+        <w:autoSpaceDE w:val="0"/>
+        <w:autoSpaceDN w:val="0"/>
+        <w:adjustRightInd w:val="0"/>
+        <w:spacing w:after="0" w:line="240" w:lineRule="auto"/>
+        <w:rPr>
+          <w:rFonts w:cstheme="minorHAnsi"/>
+        </w:rPr>
+      </w:pPr>
+      <w:r>
+        <w:rPr>
+          <w:rFonts w:cstheme="minorHAnsi"/>
+        </w:rPr>
+        <w:t>Perl prerequisite packages</w:t>
+      </w:r>
+      <w:r>
+        <w:rPr>
+          <w:rFonts w:cstheme="minorHAnsi"/>
+        </w:rPr>
+        <w:t xml:space="preserve"> that you’ll need to pull from CPAN</w:t>
+      </w:r>
+      <w:r>
+        <w:rPr>
+          <w:rFonts w:cstheme="minorHAnsi"/>
+        </w:rPr>
+        <w:t xml:space="preserve"> are</w:t>
+      </w:r>
+      <w:r>
+        <w:rPr>
+          <w:rFonts w:cstheme="minorHAnsi"/>
+        </w:rPr>
+        <w:t>:</w:t>
+      </w:r>
+    </w:p>
+    <w:p>
+      <w:pPr>
+        <w:autoSpaceDE w:val="0"/>
+        <w:autoSpaceDN w:val="0"/>
+        <w:adjustRightInd w:val="0"/>
+        <w:spacing w:after="0" w:line="240" w:lineRule="auto"/>
+        <w:rPr>
+          <w:rFonts w:cstheme="minorHAnsi"/>
+        </w:rPr>
+      </w:pPr>
+    </w:p>
+    <w:p>
+      <w:pPr>
+        <w:autoSpaceDE w:val="0"/>
+        <w:autoSpaceDN w:val="0"/>
+        <w:adjustRightInd w:val="0"/>
+        <w:spacing w:after="0" w:line="240" w:lineRule="auto"/>
+        <w:ind w:firstLine="720"/>
+        <w:rPr>
+          <w:rFonts w:ascii="Lucida Console" w:hAnsi="Lucida Console" w:cs="Lucida Console"/>
+          <w:sz w:val="16"/>
+          <w:szCs w:val="16"/>
+        </w:rPr>
+      </w:pPr>
+      <w:proofErr w:type="gramStart"/>
+      <w:r>
+        <w:rPr>
+          <w:rFonts w:ascii="Lucida Console" w:hAnsi="Lucida Console" w:cs="Lucida Console"/>
+          <w:sz w:val="16"/>
+          <w:szCs w:val="16"/>
+        </w:rPr>
+        <w:t>Date::</w:t>
+      </w:r>
+      <w:proofErr w:type="spellStart"/>
+      <w:proofErr w:type="gramEnd"/>
+      <w:r>
+        <w:rPr>
+          <w:rFonts w:ascii="Lucida Console" w:hAnsi="Lucida Console" w:cs="Lucida Console"/>
+          <w:sz w:val="16"/>
+          <w:szCs w:val="16"/>
+        </w:rPr>
+        <w:t>Calc</w:t>
+      </w:r>
+      <w:proofErr w:type="spellEnd"/>
+    </w:p>
+    <w:p>
+      <w:pPr>
+        <w:autoSpaceDE w:val="0"/>
+        <w:autoSpaceDN w:val="0"/>
+        <w:adjustRightInd w:val="0"/>
+        <w:spacing w:after="0" w:line="240" w:lineRule="auto"/>
+        <w:ind w:firstLine="720"/>
+        <w:rPr>
+          <w:rFonts w:ascii="Lucida Console" w:hAnsi="Lucida Console" w:cs="Lucida Console"/>
+          <w:sz w:val="16"/>
+          <w:szCs w:val="16"/>
+        </w:rPr>
+      </w:pPr>
+      <w:proofErr w:type="gramStart"/>
+      <w:r>
+        <w:rPr>
+          <w:rFonts w:ascii="Lucida Console" w:hAnsi="Lucida Console" w:cs="Lucida Console"/>
+          <w:sz w:val="16"/>
+          <w:szCs w:val="16"/>
+        </w:rPr>
+        <w:t>Digest::</w:t>
+      </w:r>
+      <w:proofErr w:type="gramEnd"/>
+      <w:r>
+        <w:rPr>
+          <w:rFonts w:ascii="Lucida Console" w:hAnsi="Lucida Console" w:cs="Lucida Console"/>
+          <w:sz w:val="16"/>
+          <w:szCs w:val="16"/>
+        </w:rPr>
+        <w:t>SHA</w:t>
+      </w:r>
+    </w:p>
+    <w:p>
+      <w:pPr>
+        <w:spacing w:after="0"/>
+        <w:rPr>
+          <w:rStyle w:val="Code"/>
+        </w:rPr>
+      </w:pPr>
+    </w:p>
+    <w:p>
+      <w:pPr>
+        <w:autoSpaceDE w:val="0"/>
+        <w:autoSpaceDN w:val="0"/>
+        <w:adjustRightInd w:val="0"/>
+        <w:spacing w:after="0" w:line="240" w:lineRule="auto"/>
+        <w:rPr>
+          <w:rFonts w:cstheme="minorHAnsi"/>
+        </w:rPr>
+      </w:pPr>
+      <w:r>
+        <w:rPr>
+          <w:rFonts w:cstheme="minorHAnsi"/>
+        </w:rPr>
+        <w:t xml:space="preserve">In order to build those packages on Cygwin, you’ll need a number of Cygwin packages such as </w:t>
+      </w:r>
+      <w:proofErr w:type="spellStart"/>
+      <w:r>
+        <w:rPr>
+          <w:rFonts w:cstheme="minorHAnsi"/>
+        </w:rPr>
+        <w:t>gcc</w:t>
+      </w:r>
+      <w:proofErr w:type="spellEnd"/>
+      <w:r>
+        <w:rPr>
+          <w:rFonts w:cstheme="minorHAnsi"/>
+        </w:rPr>
+        <w:t xml:space="preserve">, </w:t>
+      </w:r>
+      <w:proofErr w:type="spellStart"/>
+      <w:r>
+        <w:rPr>
+          <w:rFonts w:cstheme="minorHAnsi"/>
+        </w:rPr>
+        <w:t>autoconf</w:t>
+      </w:r>
+      <w:proofErr w:type="spellEnd"/>
+      <w:r>
+        <w:rPr>
+          <w:rFonts w:cstheme="minorHAnsi"/>
+        </w:rPr>
+        <w:t xml:space="preserve">, </w:t>
+      </w:r>
+      <w:proofErr w:type="spellStart"/>
+      <w:r>
+        <w:rPr>
+          <w:rFonts w:cstheme="minorHAnsi"/>
+        </w:rPr>
+        <w:t>automake</w:t>
+      </w:r>
+      <w:proofErr w:type="spellEnd"/>
+      <w:r>
+        <w:rPr>
+          <w:rFonts w:cstheme="minorHAnsi"/>
+        </w:rPr>
+        <w:t xml:space="preserve">, and all of the </w:t>
+      </w:r>
+      <w:proofErr w:type="spellStart"/>
+      <w:r>
+        <w:rPr>
+          <w:rFonts w:cstheme="minorHAnsi"/>
+        </w:rPr>
+        <w:t>MingGW</w:t>
+      </w:r>
+      <w:proofErr w:type="spellEnd"/>
+      <w:r>
+        <w:rPr>
+          <w:rFonts w:cstheme="minorHAnsi"/>
+        </w:rPr>
+        <w:t xml:space="preserve"> stuff.  When you install the Perl packages and the build fails, it gives a pretty good clue as to what Cygwin packages you need.  You won’t have similar issues on Linux, since all of the builders are there.</w:t>
+      </w:r>
+    </w:p>
+    <w:p>
+      <w:pPr>
+        <w:autoSpaceDE w:val="0"/>
+        <w:autoSpaceDN w:val="0"/>
+        <w:adjustRightInd w:val="0"/>
+        <w:spacing w:after="0" w:line="240" w:lineRule="auto"/>
+        <w:rPr>
+          <w:rFonts w:ascii="Lucida Console" w:hAnsi="Lucida Console" w:cs="Lucida Console"/>
+          <w:sz w:val="18"/>
+          <w:szCs w:val="18"/>
+        </w:rPr>
+      </w:pPr>
+    </w:p>
+    <w:p>
+      <w:pPr>
+        <w:rPr>
+          <w:b/>
+        </w:rPr>
+      </w:pPr>
+      <w:r>
+        <w:rPr>
+          <w:b/>
+        </w:rPr>
+        <w:t>Converting from Text to Binary</w:t>
+      </w:r>
+    </w:p>
+    <w:p>
+      <w:r>
+        <w:t xml:space="preserve">To simply take </w:t>
+      </w:r>
+      <w:r>
+        <w:t>ANY</w:t>
+      </w:r>
+      <w:r>
+        <w:t xml:space="preserve"> text file containing an ASCII Hex representation of ANY object of interest (fingerprints</w:t>
+      </w:r>
+      <w:r>
+        <w:t>, CHUIDs</w:t>
+      </w:r>
+      <w:r>
+        <w:t xml:space="preserve">, facial images, certs), use </w:t>
+      </w:r>
+      <w:r>
+        <w:rPr>
+          <w:b/>
+        </w:rPr>
+        <w:t>text2bin.pl</w:t>
+      </w:r>
+      <w:r>
+        <w:t xml:space="preserve"> </w:t>
+      </w:r>
+      <w:r>
+        <w:rPr>
+          <w:b/>
+          <w:i/>
+        </w:rPr>
+        <w:t>&lt;file&gt;</w:t>
+      </w:r>
+      <w:r>
+        <w:t xml:space="preserve"> where </w:t>
+      </w:r>
+      <w:r>
+        <w:rPr>
+          <w:b/>
+          <w:i/>
+        </w:rPr>
+        <w:t xml:space="preserve">&lt;file&gt; </w:t>
+      </w:r>
+      <w:r>
+        <w:t>is the text file.</w:t>
+      </w:r>
+      <w:r>
+        <w:t xml:space="preserve">  The result will be a file with the extension </w:t>
+      </w:r>
+      <w:r>
+        <w:rPr>
+          <w:b/>
+        </w:rPr>
+        <w:t>.bin</w:t>
+      </w:r>
+      <w:r>
+        <w:t xml:space="preserve"> appended to it.  Supported formats are:</w:t>
+      </w:r>
+    </w:p>
+    <w:p>
+      <w:pPr>
+        <w:pStyle w:val="ListParagraph"/>
+        <w:numPr>
+          <w:ilvl w:val="0"/>
+          <w:numId w:val="2"/>
+        </w:numPr>
+        <w:rPr>
+          <w:rFonts w:ascii="Consolas" w:hAnsi="Consolas"/>
+          <w:sz w:val="20"/>
+          <w:szCs w:val="20"/>
+        </w:rPr>
+      </w:pPr>
+      <w:r>
+        <w:rPr>
+          <w:rFonts w:ascii="Consolas" w:hAnsi="Consolas"/>
+          <w:sz w:val="20"/>
+          <w:szCs w:val="20"/>
+        </w:rPr>
+        <w:t>AABBCCDDEEFF1122AABB</w:t>
+      </w:r>
+    </w:p>
+    <w:p>
+      <w:pPr>
+        <w:pStyle w:val="ListParagraph"/>
+        <w:numPr>
+          <w:ilvl w:val="0"/>
+          <w:numId w:val="2"/>
+        </w:numPr>
+        <w:rPr>
+          <w:rFonts w:ascii="Consolas" w:hAnsi="Consolas"/>
+          <w:sz w:val="20"/>
+          <w:szCs w:val="20"/>
+        </w:rPr>
+      </w:pPr>
+      <w:r>
+        <w:rPr>
+          <w:rFonts w:ascii="Consolas" w:hAnsi="Consolas"/>
+          <w:sz w:val="20"/>
+          <w:szCs w:val="20"/>
+        </w:rPr>
+        <w:t>AA BB CC DD EE FF 11 22 AA BB</w:t>
+      </w:r>
+    </w:p>
+    <w:p>
+      <w:pPr>
+        <w:pStyle w:val="ListParagraph"/>
+        <w:numPr>
+          <w:ilvl w:val="0"/>
+          <w:numId w:val="2"/>
+        </w:numPr>
+        <w:rPr>
+          <w:rFonts w:ascii="Consolas" w:hAnsi="Consolas"/>
+          <w:sz w:val="20"/>
+          <w:szCs w:val="20"/>
+        </w:rPr>
+      </w:pPr>
+      <w:r>
+        <w:rPr>
+          <w:rFonts w:ascii="Consolas" w:hAnsi="Consolas"/>
+          <w:sz w:val="20"/>
+          <w:szCs w:val="20"/>
+        </w:rPr>
+        <w:t>AA:BB:CC:DD:</w:t>
+      </w:r>
+      <w:proofErr w:type="gramStart"/>
+      <w:r>
+        <w:rPr>
+          <w:rFonts w:ascii="Consolas" w:hAnsi="Consolas"/>
+          <w:sz w:val="20"/>
+          <w:szCs w:val="20"/>
+        </w:rPr>
+        <w:t>EE:FF</w:t>
+      </w:r>
+      <w:proofErr w:type="gramEnd"/>
+      <w:r>
+        <w:rPr>
+          <w:rFonts w:ascii="Consolas" w:hAnsi="Consolas"/>
+          <w:sz w:val="20"/>
+          <w:szCs w:val="20"/>
+        </w:rPr>
+        <w:t>:11:11:AA:BB</w:t>
+      </w:r>
+    </w:p>
     <w:p>
       <w:pPr>
         <w:rPr>
@@ -85,16 +672,16 @@
         </w:numPr>
         <w:spacing w:before="100" w:beforeAutospacing="1" w:after="100" w:afterAutospacing="1"/>
         <w:rPr>
-          <w:rFonts w:ascii="Consolas" w:hAnsi="Consolas"/>
-          <w:sz w:val="20"/>
-          <w:szCs w:val="20"/>
-        </w:rPr>
-      </w:pPr>
-      <w:r>
-        <w:rPr>
-          <w:rFonts w:ascii="Consolas" w:hAnsi="Consolas"/>
-          <w:sz w:val="20"/>
-          <w:szCs w:val="20"/>
+          <w:rFonts w:ascii="Lucida Console" w:hAnsi="Lucida Console"/>
+          <w:sz w:val="16"/>
+          <w:szCs w:val="16"/>
+        </w:rPr>
+      </w:pPr>
+      <w:r>
+        <w:rPr>
+          <w:rFonts w:ascii="Lucida Console" w:hAnsi="Lucida Console"/>
+          <w:sz w:val="16"/>
+          <w:szCs w:val="16"/>
         </w:rPr>
         <w:t>AABBCCDDEEFF1122AABB</w:t>
       </w:r>
@@ -108,16 +695,16 @@
         </w:numPr>
         <w:spacing w:before="100" w:beforeAutospacing="1" w:after="100" w:afterAutospacing="1"/>
         <w:rPr>
-          <w:rFonts w:ascii="Consolas" w:hAnsi="Consolas"/>
-          <w:sz w:val="20"/>
-          <w:szCs w:val="20"/>
-        </w:rPr>
-      </w:pPr>
-      <w:r>
-        <w:rPr>
-          <w:rFonts w:ascii="Consolas" w:hAnsi="Consolas"/>
-          <w:sz w:val="20"/>
-          <w:szCs w:val="20"/>
+          <w:rFonts w:ascii="Lucida Console" w:hAnsi="Lucida Console"/>
+          <w:sz w:val="16"/>
+          <w:szCs w:val="16"/>
+        </w:rPr>
+      </w:pPr>
+      <w:r>
+        <w:rPr>
+          <w:rFonts w:ascii="Lucida Console" w:hAnsi="Lucida Console"/>
+          <w:sz w:val="16"/>
+          <w:szCs w:val="16"/>
         </w:rPr>
         <w:t>AA BB CC DD EE FF 11 22 AA BB</w:t>
       </w:r>
@@ -131,34 +718,34 @@
         </w:numPr>
         <w:spacing w:before="100" w:beforeAutospacing="1" w:after="100" w:afterAutospacing="1"/>
         <w:rPr>
-          <w:rFonts w:ascii="Consolas" w:hAnsi="Consolas"/>
-          <w:sz w:val="20"/>
-          <w:szCs w:val="20"/>
-        </w:rPr>
-      </w:pPr>
-      <w:r>
-        <w:rPr>
-          <w:rFonts w:ascii="Consolas" w:hAnsi="Consolas"/>
-          <w:sz w:val="20"/>
-          <w:szCs w:val="20"/>
+          <w:rFonts w:ascii="Lucida Console" w:hAnsi="Lucida Console"/>
+          <w:sz w:val="16"/>
+          <w:szCs w:val="16"/>
+        </w:rPr>
+      </w:pPr>
+      <w:r>
+        <w:rPr>
+          <w:rFonts w:ascii="Lucida Console" w:hAnsi="Lucida Console"/>
+          <w:sz w:val="16"/>
+          <w:szCs w:val="16"/>
         </w:rPr>
         <w:t>AA:BB:CC:DD:</w:t>
       </w:r>
       <w:proofErr w:type="gramStart"/>
       <w:r>
         <w:rPr>
-          <w:rFonts w:ascii="Consolas" w:hAnsi="Consolas"/>
-          <w:sz w:val="20"/>
-          <w:szCs w:val="20"/>
+          <w:rFonts w:ascii="Lucida Console" w:hAnsi="Lucida Console"/>
+          <w:sz w:val="16"/>
+          <w:szCs w:val="16"/>
         </w:rPr>
         <w:t>EE:FF</w:t>
       </w:r>
       <w:proofErr w:type="gramEnd"/>
       <w:r>
         <w:rPr>
-          <w:rFonts w:ascii="Consolas" w:hAnsi="Consolas"/>
-          <w:sz w:val="20"/>
-          <w:szCs w:val="20"/>
+          <w:rFonts w:ascii="Lucida Console" w:hAnsi="Lucida Console"/>
+          <w:sz w:val="16"/>
+          <w:szCs w:val="16"/>
         </w:rPr>
         <w:t>:11:11:AA:BB</w:t>
       </w:r>
@@ -229,7 +816,10 @@
     </w:p>
     <w:p>
       <w:r>
-        <w:t xml:space="preserve">You can use </w:t>
+        <w:t>Following that, y</w:t>
+      </w:r>
+      <w:r>
+        <w:t xml:space="preserve">ou can use </w:t>
       </w:r>
       <w:r>
         <w:rPr>
@@ -277,15 +867,15 @@
         <w:spacing w:after="0" w:line="240" w:lineRule="auto"/>
         <w:rPr>
           <w:rFonts w:ascii="Lucida Console" w:hAnsi="Lucida Console" w:cs="Lucida Console"/>
-          <w:sz w:val="18"/>
-          <w:szCs w:val="18"/>
-        </w:rPr>
-      </w:pPr>
-      <w:r>
-        <w:rPr>
-          <w:rFonts w:ascii="Lucida Console" w:hAnsi="Lucida Console" w:cs="Lucida Console"/>
-          <w:sz w:val="18"/>
-          <w:szCs w:val="18"/>
+          <w:sz w:val="16"/>
+          <w:szCs w:val="16"/>
+        </w:rPr>
+      </w:pPr>
+      <w:r>
+        <w:rPr>
+          <w:rFonts w:ascii="Lucida Console" w:hAnsi="Lucida Console" w:cs="Lucida Console"/>
+          <w:sz w:val="16"/>
+          <w:szCs w:val="16"/>
         </w:rPr>
         <w:t>openssl asn1parse -inform der -in Issuer_Signature.bin | more</w:t>
       </w:r>
@@ -298,8 +888,8 @@
         <w:spacing w:after="0" w:line="240" w:lineRule="auto"/>
         <w:rPr>
           <w:rFonts w:ascii="Lucida Console" w:hAnsi="Lucida Console" w:cs="Lucida Console"/>
-          <w:sz w:val="18"/>
-          <w:szCs w:val="18"/>
+          <w:sz w:val="16"/>
+          <w:szCs w:val="16"/>
         </w:rPr>
       </w:pPr>
     </w:p>
@@ -311,8 +901,8 @@
         <w:spacing w:after="0" w:line="240" w:lineRule="auto"/>
         <w:rPr>
           <w:rFonts w:ascii="Lucida Console" w:hAnsi="Lucida Console" w:cs="Lucida Console"/>
-          <w:sz w:val="18"/>
-          <w:szCs w:val="18"/>
+          <w:sz w:val="16"/>
+          <w:szCs w:val="16"/>
         </w:rPr>
       </w:pPr>
     </w:p>
@@ -324,15 +914,15 @@
         <w:spacing w:after="0" w:line="240" w:lineRule="auto"/>
         <w:rPr>
           <w:rFonts w:ascii="Lucida Console" w:hAnsi="Lucida Console" w:cs="Lucida Console"/>
-          <w:sz w:val="18"/>
-          <w:szCs w:val="18"/>
-        </w:rPr>
-      </w:pPr>
-      <w:r>
-        <w:rPr>
-          <w:rFonts w:ascii="Lucida Console" w:hAnsi="Lucida Console" w:cs="Lucida Console"/>
-          <w:sz w:val="18"/>
-          <w:szCs w:val="18"/>
+          <w:sz w:val="16"/>
+          <w:szCs w:val="16"/>
+        </w:rPr>
+      </w:pPr>
+      <w:r>
+        <w:rPr>
+          <w:rFonts w:ascii="Lucida Console" w:hAnsi="Lucida Console" w:cs="Lucida Console"/>
+          <w:sz w:val="16"/>
+          <w:szCs w:val="16"/>
         </w:rPr>
         <w:t xml:space="preserve">    </w:t>
       </w:r>
@@ -340,8 +930,8 @@
       <w:r>
         <w:rPr>
           <w:rFonts w:ascii="Lucida Console" w:hAnsi="Lucida Console" w:cs="Lucida Console"/>
-          <w:sz w:val="18"/>
-          <w:szCs w:val="18"/>
+          <w:sz w:val="16"/>
+          <w:szCs w:val="16"/>
         </w:rPr>
         <w:t>0:d</w:t>
       </w:r>
@@ -349,8 +939,8 @@
       <w:r>
         <w:rPr>
           <w:rFonts w:ascii="Lucida Console" w:hAnsi="Lucida Console" w:cs="Lucida Console"/>
-          <w:sz w:val="18"/>
-          <w:szCs w:val="18"/>
+          <w:sz w:val="16"/>
+          <w:szCs w:val="16"/>
         </w:rPr>
         <w:t>=0  hl=4 l=2410 cons: SEQUENCE</w:t>
       </w:r>
@@ -363,15 +953,15 @@
         <w:spacing w:after="0" w:line="240" w:lineRule="auto"/>
         <w:rPr>
           <w:rFonts w:ascii="Lucida Console" w:hAnsi="Lucida Console" w:cs="Lucida Console"/>
-          <w:sz w:val="18"/>
-          <w:szCs w:val="18"/>
-        </w:rPr>
-      </w:pPr>
-      <w:r>
-        <w:rPr>
-          <w:rFonts w:ascii="Lucida Console" w:hAnsi="Lucida Console" w:cs="Lucida Console"/>
-          <w:sz w:val="18"/>
-          <w:szCs w:val="18"/>
+          <w:sz w:val="16"/>
+          <w:szCs w:val="16"/>
+        </w:rPr>
+      </w:pPr>
+      <w:r>
+        <w:rPr>
+          <w:rFonts w:ascii="Lucida Console" w:hAnsi="Lucida Console" w:cs="Lucida Console"/>
+          <w:sz w:val="16"/>
+          <w:szCs w:val="16"/>
         </w:rPr>
         <w:t xml:space="preserve">    </w:t>
       </w:r>
@@ -379,8 +969,8 @@
       <w:r>
         <w:rPr>
           <w:rFonts w:ascii="Lucida Console" w:hAnsi="Lucida Console" w:cs="Lucida Console"/>
-          <w:sz w:val="18"/>
-          <w:szCs w:val="18"/>
+          <w:sz w:val="16"/>
+          <w:szCs w:val="16"/>
         </w:rPr>
         <w:t>4:d</w:t>
       </w:r>
@@ -388,8 +978,8 @@
       <w:r>
         <w:rPr>
           <w:rFonts w:ascii="Lucida Console" w:hAnsi="Lucida Console" w:cs="Lucida Console"/>
-          <w:sz w:val="18"/>
-          <w:szCs w:val="18"/>
+          <w:sz w:val="16"/>
+          <w:szCs w:val="16"/>
         </w:rPr>
         <w:t>=1  hl=2 l=   9 prim: OBJECT            :pkcs7-signedData</w:t>
       </w:r>
@@ -402,24 +992,25 @@
         <w:spacing w:after="0" w:line="240" w:lineRule="auto"/>
         <w:rPr>
           <w:rFonts w:ascii="Lucida Console" w:hAnsi="Lucida Console" w:cs="Lucida Console"/>
-          <w:sz w:val="18"/>
-          <w:szCs w:val="18"/>
-        </w:rPr>
-      </w:pPr>
-      <w:r>
-        <w:rPr>
-          <w:rFonts w:ascii="Lucida Console" w:hAnsi="Lucida Console" w:cs="Lucida Console"/>
-          <w:sz w:val="18"/>
-          <w:szCs w:val="18"/>
-        </w:rPr>
+          <w:sz w:val="16"/>
+          <w:szCs w:val="16"/>
+        </w:rPr>
+      </w:pPr>
+      <w:r>
+        <w:rPr>
+          <w:rFonts w:ascii="Lucida Console" w:hAnsi="Lucida Console" w:cs="Lucida Console"/>
+          <w:sz w:val="16"/>
+          <w:szCs w:val="16"/>
+        </w:rPr>
+        <w:lastRenderedPageBreak/>
         <w:t xml:space="preserve">   </w:t>
       </w:r>
       <w:proofErr w:type="gramStart"/>
       <w:r>
         <w:rPr>
           <w:rFonts w:ascii="Lucida Console" w:hAnsi="Lucida Console" w:cs="Lucida Console"/>
-          <w:sz w:val="18"/>
-          <w:szCs w:val="18"/>
+          <w:sz w:val="16"/>
+          <w:szCs w:val="16"/>
         </w:rPr>
         <w:t>15:d</w:t>
       </w:r>
@@ -427,8 +1018,8 @@
       <w:r>
         <w:rPr>
           <w:rFonts w:ascii="Lucida Console" w:hAnsi="Lucida Console" w:cs="Lucida Console"/>
-          <w:sz w:val="18"/>
-          <w:szCs w:val="18"/>
+          <w:sz w:val="16"/>
+          <w:szCs w:val="16"/>
         </w:rPr>
         <w:t xml:space="preserve">=1  hl=4 l=2395 cons: </w:t>
       </w:r>
@@ -436,8 +1027,8 @@
       <w:r>
         <w:rPr>
           <w:rFonts w:ascii="Lucida Console" w:hAnsi="Lucida Console" w:cs="Lucida Console"/>
-          <w:sz w:val="18"/>
-          <w:szCs w:val="18"/>
+          <w:sz w:val="16"/>
+          <w:szCs w:val="16"/>
         </w:rPr>
         <w:t>cont</w:t>
       </w:r>
@@ -445,8 +1036,8 @@
       <w:r>
         <w:rPr>
           <w:rFonts w:ascii="Lucida Console" w:hAnsi="Lucida Console" w:cs="Lucida Console"/>
-          <w:sz w:val="18"/>
-          <w:szCs w:val="18"/>
+          <w:sz w:val="16"/>
+          <w:szCs w:val="16"/>
         </w:rPr>
         <w:t xml:space="preserve"> [ 0 ]</w:t>
       </w:r>
@@ -459,15 +1050,15 @@
         <w:spacing w:after="0" w:line="240" w:lineRule="auto"/>
         <w:rPr>
           <w:rFonts w:ascii="Lucida Console" w:hAnsi="Lucida Console" w:cs="Lucida Console"/>
-          <w:sz w:val="18"/>
-          <w:szCs w:val="18"/>
-        </w:rPr>
-      </w:pPr>
-      <w:r>
-        <w:rPr>
-          <w:rFonts w:ascii="Lucida Console" w:hAnsi="Lucida Console" w:cs="Lucida Console"/>
-          <w:sz w:val="18"/>
-          <w:szCs w:val="18"/>
+          <w:sz w:val="16"/>
+          <w:szCs w:val="16"/>
+        </w:rPr>
+      </w:pPr>
+      <w:r>
+        <w:rPr>
+          <w:rFonts w:ascii="Lucida Console" w:hAnsi="Lucida Console" w:cs="Lucida Console"/>
+          <w:sz w:val="16"/>
+          <w:szCs w:val="16"/>
         </w:rPr>
         <w:t xml:space="preserve">   </w:t>
       </w:r>
@@ -475,8 +1066,8 @@
       <w:r>
         <w:rPr>
           <w:rFonts w:ascii="Lucida Console" w:hAnsi="Lucida Console" w:cs="Lucida Console"/>
-          <w:sz w:val="18"/>
-          <w:szCs w:val="18"/>
+          <w:sz w:val="16"/>
+          <w:szCs w:val="16"/>
         </w:rPr>
         <w:t>19:d</w:t>
       </w:r>
@@ -484,8 +1075,8 @@
       <w:r>
         <w:rPr>
           <w:rFonts w:ascii="Lucida Console" w:hAnsi="Lucida Console" w:cs="Lucida Console"/>
-          <w:sz w:val="18"/>
-          <w:szCs w:val="18"/>
+          <w:sz w:val="16"/>
+          <w:szCs w:val="16"/>
         </w:rPr>
         <w:t>=2  hl=4 l=2391 cons: SEQUENCE</w:t>
       </w:r>
@@ -498,15 +1089,15 @@
         <w:spacing w:after="0" w:line="240" w:lineRule="auto"/>
         <w:rPr>
           <w:rFonts w:ascii="Lucida Console" w:hAnsi="Lucida Console" w:cs="Lucida Console"/>
-          <w:sz w:val="18"/>
-          <w:szCs w:val="18"/>
-        </w:rPr>
-      </w:pPr>
-      <w:r>
-        <w:rPr>
-          <w:rFonts w:ascii="Lucida Console" w:hAnsi="Lucida Console" w:cs="Lucida Console"/>
-          <w:sz w:val="18"/>
-          <w:szCs w:val="18"/>
+          <w:sz w:val="16"/>
+          <w:szCs w:val="16"/>
+        </w:rPr>
+      </w:pPr>
+      <w:r>
+        <w:rPr>
+          <w:rFonts w:ascii="Lucida Console" w:hAnsi="Lucida Console" w:cs="Lucida Console"/>
+          <w:sz w:val="16"/>
+          <w:szCs w:val="16"/>
         </w:rPr>
         <w:t xml:space="preserve">   </w:t>
       </w:r>
@@ -514,8 +1105,8 @@
       <w:r>
         <w:rPr>
           <w:rFonts w:ascii="Lucida Console" w:hAnsi="Lucida Console" w:cs="Lucida Console"/>
-          <w:sz w:val="18"/>
-          <w:szCs w:val="18"/>
+          <w:sz w:val="16"/>
+          <w:szCs w:val="16"/>
         </w:rPr>
         <w:t>23:d</w:t>
       </w:r>
@@ -523,8 +1114,8 @@
       <w:r>
         <w:rPr>
           <w:rFonts w:ascii="Lucida Console" w:hAnsi="Lucida Console" w:cs="Lucida Console"/>
-          <w:sz w:val="18"/>
-          <w:szCs w:val="18"/>
+          <w:sz w:val="16"/>
+          <w:szCs w:val="16"/>
         </w:rPr>
         <w:t>=3  hl=2 l=   1 prim: INTEGER           :03</w:t>
       </w:r>
@@ -537,15 +1128,15 @@
         <w:spacing w:after="0" w:line="240" w:lineRule="auto"/>
         <w:rPr>
           <w:rFonts w:ascii="Lucida Console" w:hAnsi="Lucida Console" w:cs="Lucida Console"/>
-          <w:sz w:val="18"/>
-          <w:szCs w:val="18"/>
-        </w:rPr>
-      </w:pPr>
-      <w:r>
-        <w:rPr>
-          <w:rFonts w:ascii="Lucida Console" w:hAnsi="Lucida Console" w:cs="Lucida Console"/>
-          <w:sz w:val="18"/>
-          <w:szCs w:val="18"/>
+          <w:sz w:val="16"/>
+          <w:szCs w:val="16"/>
+        </w:rPr>
+      </w:pPr>
+      <w:r>
+        <w:rPr>
+          <w:rFonts w:ascii="Lucida Console" w:hAnsi="Lucida Console" w:cs="Lucida Console"/>
+          <w:sz w:val="16"/>
+          <w:szCs w:val="16"/>
         </w:rPr>
         <w:t xml:space="preserve">   </w:t>
       </w:r>
@@ -553,8 +1144,8 @@
       <w:r>
         <w:rPr>
           <w:rFonts w:ascii="Lucida Console" w:hAnsi="Lucida Console" w:cs="Lucida Console"/>
-          <w:sz w:val="18"/>
-          <w:szCs w:val="18"/>
+          <w:sz w:val="16"/>
+          <w:szCs w:val="16"/>
         </w:rPr>
         <w:t>26:d</w:t>
       </w:r>
@@ -562,8 +1153,8 @@
       <w:r>
         <w:rPr>
           <w:rFonts w:ascii="Lucida Console" w:hAnsi="Lucida Console" w:cs="Lucida Console"/>
-          <w:sz w:val="18"/>
-          <w:szCs w:val="18"/>
+          <w:sz w:val="16"/>
+          <w:szCs w:val="16"/>
         </w:rPr>
         <w:t>=3  hl=2 l=  15 cons: SET</w:t>
       </w:r>
@@ -576,15 +1167,15 @@
         <w:spacing w:after="0" w:line="240" w:lineRule="auto"/>
         <w:rPr>
           <w:rFonts w:ascii="Lucida Console" w:hAnsi="Lucida Console" w:cs="Lucida Console"/>
-          <w:sz w:val="18"/>
-          <w:szCs w:val="18"/>
-        </w:rPr>
-      </w:pPr>
-      <w:r>
-        <w:rPr>
-          <w:rFonts w:ascii="Lucida Console" w:hAnsi="Lucida Console" w:cs="Lucida Console"/>
-          <w:sz w:val="18"/>
-          <w:szCs w:val="18"/>
+          <w:sz w:val="16"/>
+          <w:szCs w:val="16"/>
+        </w:rPr>
+      </w:pPr>
+      <w:r>
+        <w:rPr>
+          <w:rFonts w:ascii="Lucida Console" w:hAnsi="Lucida Console" w:cs="Lucida Console"/>
+          <w:sz w:val="16"/>
+          <w:szCs w:val="16"/>
         </w:rPr>
         <w:t xml:space="preserve">   </w:t>
       </w:r>
@@ -592,8 +1183,8 @@
       <w:r>
         <w:rPr>
           <w:rFonts w:ascii="Lucida Console" w:hAnsi="Lucida Console" w:cs="Lucida Console"/>
-          <w:sz w:val="18"/>
-          <w:szCs w:val="18"/>
+          <w:sz w:val="16"/>
+          <w:szCs w:val="16"/>
         </w:rPr>
         <w:t>28:d</w:t>
       </w:r>
@@ -601,8 +1192,8 @@
       <w:r>
         <w:rPr>
           <w:rFonts w:ascii="Lucida Console" w:hAnsi="Lucida Console" w:cs="Lucida Console"/>
-          <w:sz w:val="18"/>
-          <w:szCs w:val="18"/>
+          <w:sz w:val="16"/>
+          <w:szCs w:val="16"/>
         </w:rPr>
         <w:t>=4  hl=2 l=  13 cons: SEQUENCE</w:t>
       </w:r>
@@ -615,15 +1206,15 @@
         <w:spacing w:after="0" w:line="240" w:lineRule="auto"/>
         <w:rPr>
           <w:rFonts w:ascii="Lucida Console" w:hAnsi="Lucida Console" w:cs="Lucida Console"/>
-          <w:sz w:val="18"/>
-          <w:szCs w:val="18"/>
-        </w:rPr>
-      </w:pPr>
-      <w:r>
-        <w:rPr>
-          <w:rFonts w:ascii="Lucida Console" w:hAnsi="Lucida Console" w:cs="Lucida Console"/>
-          <w:sz w:val="18"/>
-          <w:szCs w:val="18"/>
+          <w:sz w:val="16"/>
+          <w:szCs w:val="16"/>
+        </w:rPr>
+      </w:pPr>
+      <w:r>
+        <w:rPr>
+          <w:rFonts w:ascii="Lucida Console" w:hAnsi="Lucida Console" w:cs="Lucida Console"/>
+          <w:sz w:val="16"/>
+          <w:szCs w:val="16"/>
         </w:rPr>
         <w:t xml:space="preserve">   </w:t>
       </w:r>
@@ -631,8 +1222,8 @@
       <w:r>
         <w:rPr>
           <w:rFonts w:ascii="Lucida Console" w:hAnsi="Lucida Console" w:cs="Lucida Console"/>
-          <w:sz w:val="18"/>
-          <w:szCs w:val="18"/>
+          <w:sz w:val="16"/>
+          <w:szCs w:val="16"/>
         </w:rPr>
         <w:t>30:d</w:t>
       </w:r>
@@ -640,8 +1231,8 @@
       <w:r>
         <w:rPr>
           <w:rFonts w:ascii="Lucida Console" w:hAnsi="Lucida Console" w:cs="Lucida Console"/>
-          <w:sz w:val="18"/>
-          <w:szCs w:val="18"/>
+          <w:sz w:val="16"/>
+          <w:szCs w:val="16"/>
         </w:rPr>
         <w:t>=5  hl=2 l=   9 prim: OBJECT            :sha256</w:t>
       </w:r>
@@ -654,15 +1245,15 @@
         <w:spacing w:after="0" w:line="240" w:lineRule="auto"/>
         <w:rPr>
           <w:rFonts w:ascii="Lucida Console" w:hAnsi="Lucida Console" w:cs="Lucida Console"/>
-          <w:sz w:val="18"/>
-          <w:szCs w:val="18"/>
-        </w:rPr>
-      </w:pPr>
-      <w:r>
-        <w:rPr>
-          <w:rFonts w:ascii="Lucida Console" w:hAnsi="Lucida Console" w:cs="Lucida Console"/>
-          <w:sz w:val="18"/>
-          <w:szCs w:val="18"/>
+          <w:sz w:val="16"/>
+          <w:szCs w:val="16"/>
+        </w:rPr>
+      </w:pPr>
+      <w:r>
+        <w:rPr>
+          <w:rFonts w:ascii="Lucida Console" w:hAnsi="Lucida Console" w:cs="Lucida Console"/>
+          <w:sz w:val="16"/>
+          <w:szCs w:val="16"/>
         </w:rPr>
         <w:t xml:space="preserve">   </w:t>
       </w:r>
@@ -670,8 +1261,8 @@
       <w:r>
         <w:rPr>
           <w:rFonts w:ascii="Lucida Console" w:hAnsi="Lucida Console" w:cs="Lucida Console"/>
-          <w:sz w:val="18"/>
-          <w:szCs w:val="18"/>
+          <w:sz w:val="16"/>
+          <w:szCs w:val="16"/>
         </w:rPr>
         <w:t>41:d</w:t>
       </w:r>
@@ -679,8 +1270,8 @@
       <w:r>
         <w:rPr>
           <w:rFonts w:ascii="Lucida Console" w:hAnsi="Lucida Console" w:cs="Lucida Console"/>
-          <w:sz w:val="18"/>
-          <w:szCs w:val="18"/>
+          <w:sz w:val="16"/>
+          <w:szCs w:val="16"/>
         </w:rPr>
         <w:t>=5  hl=2 l=   0 prim: NULL</w:t>
       </w:r>
@@ -693,15 +1284,15 @@
         <w:spacing w:after="0" w:line="240" w:lineRule="auto"/>
         <w:rPr>
           <w:rFonts w:ascii="Lucida Console" w:hAnsi="Lucida Console" w:cs="Lucida Console"/>
-          <w:sz w:val="18"/>
-          <w:szCs w:val="18"/>
-        </w:rPr>
-      </w:pPr>
-      <w:r>
-        <w:rPr>
-          <w:rFonts w:ascii="Lucida Console" w:hAnsi="Lucida Console" w:cs="Lucida Console"/>
-          <w:sz w:val="18"/>
-          <w:szCs w:val="18"/>
+          <w:sz w:val="16"/>
+          <w:szCs w:val="16"/>
+        </w:rPr>
+      </w:pPr>
+      <w:r>
+        <w:rPr>
+          <w:rFonts w:ascii="Lucida Console" w:hAnsi="Lucida Console" w:cs="Lucida Console"/>
+          <w:sz w:val="16"/>
+          <w:szCs w:val="16"/>
         </w:rPr>
         <w:t xml:space="preserve">   </w:t>
       </w:r>
@@ -709,8 +1300,8 @@
       <w:r>
         <w:rPr>
           <w:rFonts w:ascii="Lucida Console" w:hAnsi="Lucida Console" w:cs="Lucida Console"/>
-          <w:sz w:val="18"/>
-          <w:szCs w:val="18"/>
+          <w:sz w:val="16"/>
+          <w:szCs w:val="16"/>
         </w:rPr>
         <w:t>43:d</w:t>
       </w:r>
@@ -718,8 +1309,8 @@
       <w:r>
         <w:rPr>
           <w:rFonts w:ascii="Lucida Console" w:hAnsi="Lucida Console" w:cs="Lucida Console"/>
-          <w:sz w:val="18"/>
-          <w:szCs w:val="18"/>
+          <w:sz w:val="16"/>
+          <w:szCs w:val="16"/>
         </w:rPr>
         <w:t>=3  hl=2 l=  10 cons: SEQUENCE</w:t>
       </w:r>
@@ -732,15 +1323,15 @@
         <w:spacing w:after="0" w:line="240" w:lineRule="auto"/>
         <w:rPr>
           <w:rFonts w:ascii="Lucida Console" w:hAnsi="Lucida Console" w:cs="Lucida Console"/>
-          <w:sz w:val="18"/>
-          <w:szCs w:val="18"/>
-        </w:rPr>
-      </w:pPr>
-      <w:r>
-        <w:rPr>
-          <w:rFonts w:ascii="Lucida Console" w:hAnsi="Lucida Console" w:cs="Lucida Console"/>
-          <w:sz w:val="18"/>
-          <w:szCs w:val="18"/>
+          <w:sz w:val="16"/>
+          <w:szCs w:val="16"/>
+        </w:rPr>
+      </w:pPr>
+      <w:r>
+        <w:rPr>
+          <w:rFonts w:ascii="Lucida Console" w:hAnsi="Lucida Console" w:cs="Lucida Console"/>
+          <w:sz w:val="16"/>
+          <w:szCs w:val="16"/>
         </w:rPr>
         <w:t xml:space="preserve">   </w:t>
       </w:r>
@@ -748,8 +1339,8 @@
       <w:r>
         <w:rPr>
           <w:rFonts w:ascii="Lucida Console" w:hAnsi="Lucida Console" w:cs="Lucida Console"/>
-          <w:sz w:val="18"/>
-          <w:szCs w:val="18"/>
+          <w:sz w:val="16"/>
+          <w:szCs w:val="16"/>
         </w:rPr>
         <w:t>45:d</w:t>
       </w:r>
@@ -757,8 +1348,8 @@
       <w:r>
         <w:rPr>
           <w:rFonts w:ascii="Lucida Console" w:hAnsi="Lucida Console" w:cs="Lucida Console"/>
-          <w:sz w:val="18"/>
-          <w:szCs w:val="18"/>
+          <w:sz w:val="16"/>
+          <w:szCs w:val="16"/>
         </w:rPr>
         <w:t>=4  hl=2 l=   8 prim: OBJECT            :2.16.840.1.101.3.6.1</w:t>
       </w:r>
@@ -771,15 +1362,15 @@
         <w:spacing w:after="0" w:line="240" w:lineRule="auto"/>
         <w:rPr>
           <w:rFonts w:ascii="Lucida Console" w:hAnsi="Lucida Console" w:cs="Lucida Console"/>
-          <w:sz w:val="18"/>
-          <w:szCs w:val="18"/>
-        </w:rPr>
-      </w:pPr>
-      <w:r>
-        <w:rPr>
-          <w:rFonts w:ascii="Lucida Console" w:hAnsi="Lucida Console" w:cs="Lucida Console"/>
-          <w:sz w:val="18"/>
-          <w:szCs w:val="18"/>
+          <w:sz w:val="16"/>
+          <w:szCs w:val="16"/>
+        </w:rPr>
+      </w:pPr>
+      <w:r>
+        <w:rPr>
+          <w:rFonts w:ascii="Lucida Console" w:hAnsi="Lucida Console" w:cs="Lucida Console"/>
+          <w:sz w:val="16"/>
+          <w:szCs w:val="16"/>
         </w:rPr>
         <w:t xml:space="preserve">   </w:t>
       </w:r>
@@ -787,8 +1378,8 @@
       <w:r>
         <w:rPr>
           <w:rFonts w:ascii="Lucida Console" w:hAnsi="Lucida Console" w:cs="Lucida Console"/>
-          <w:sz w:val="18"/>
-          <w:szCs w:val="18"/>
+          <w:sz w:val="16"/>
+          <w:szCs w:val="16"/>
         </w:rPr>
         <w:t>55:d</w:t>
       </w:r>
@@ -796,8 +1387,8 @@
       <w:r>
         <w:rPr>
           <w:rFonts w:ascii="Lucida Console" w:hAnsi="Lucida Console" w:cs="Lucida Console"/>
-          <w:sz w:val="18"/>
-          <w:szCs w:val="18"/>
+          <w:sz w:val="16"/>
+          <w:szCs w:val="16"/>
         </w:rPr>
         <w:t xml:space="preserve">=3  hl=4 l=1704 cons: </w:t>
       </w:r>
@@ -805,8 +1396,8 @@
       <w:r>
         <w:rPr>
           <w:rFonts w:ascii="Lucida Console" w:hAnsi="Lucida Console" w:cs="Lucida Console"/>
-          <w:sz w:val="18"/>
-          <w:szCs w:val="18"/>
+          <w:sz w:val="16"/>
+          <w:szCs w:val="16"/>
         </w:rPr>
         <w:t>cont</w:t>
       </w:r>
@@ -814,8 +1405,8 @@
       <w:r>
         <w:rPr>
           <w:rFonts w:ascii="Lucida Console" w:hAnsi="Lucida Console" w:cs="Lucida Console"/>
-          <w:sz w:val="18"/>
-          <w:szCs w:val="18"/>
+          <w:sz w:val="16"/>
+          <w:szCs w:val="16"/>
         </w:rPr>
         <w:t xml:space="preserve"> [ 0 ]</w:t>
       </w:r>
@@ -828,15 +1419,15 @@
         <w:spacing w:after="0" w:line="240" w:lineRule="auto"/>
         <w:rPr>
           <w:rFonts w:ascii="Lucida Console" w:hAnsi="Lucida Console" w:cs="Lucida Console"/>
-          <w:sz w:val="18"/>
-          <w:szCs w:val="18"/>
-        </w:rPr>
-      </w:pPr>
-      <w:r>
-        <w:rPr>
-          <w:rFonts w:ascii="Lucida Console" w:hAnsi="Lucida Console" w:cs="Lucida Console"/>
-          <w:sz w:val="18"/>
-          <w:szCs w:val="18"/>
+          <w:sz w:val="16"/>
+          <w:szCs w:val="16"/>
+        </w:rPr>
+      </w:pPr>
+      <w:r>
+        <w:rPr>
+          <w:rFonts w:ascii="Lucida Console" w:hAnsi="Lucida Console" w:cs="Lucida Console"/>
+          <w:sz w:val="16"/>
+          <w:szCs w:val="16"/>
         </w:rPr>
         <w:t xml:space="preserve">   </w:t>
       </w:r>
@@ -844,8 +1435,8 @@
       <w:r>
         <w:rPr>
           <w:rFonts w:ascii="Lucida Console" w:hAnsi="Lucida Console" w:cs="Lucida Console"/>
-          <w:sz w:val="18"/>
-          <w:szCs w:val="18"/>
+          <w:sz w:val="16"/>
+          <w:szCs w:val="16"/>
           <w:highlight w:val="yellow"/>
         </w:rPr>
         <w:t>59:d</w:t>
@@ -854,8 +1445,8 @@
       <w:r>
         <w:rPr>
           <w:rFonts w:ascii="Lucida Console" w:hAnsi="Lucida Console" w:cs="Lucida Console"/>
-          <w:sz w:val="18"/>
-          <w:szCs w:val="18"/>
+          <w:sz w:val="16"/>
+          <w:szCs w:val="16"/>
           <w:highlight w:val="yellow"/>
         </w:rPr>
         <w:t>=4  hl=4 l=1700 cons: SEQUENCE</w:t>
@@ -869,15 +1460,15 @@
         <w:spacing w:after="0" w:line="240" w:lineRule="auto"/>
         <w:rPr>
           <w:rFonts w:ascii="Lucida Console" w:hAnsi="Lucida Console" w:cs="Lucida Console"/>
-          <w:sz w:val="18"/>
-          <w:szCs w:val="18"/>
-        </w:rPr>
-      </w:pPr>
-      <w:r>
-        <w:rPr>
-          <w:rFonts w:ascii="Lucida Console" w:hAnsi="Lucida Console" w:cs="Lucida Console"/>
-          <w:sz w:val="18"/>
-          <w:szCs w:val="18"/>
+          <w:sz w:val="16"/>
+          <w:szCs w:val="16"/>
+        </w:rPr>
+      </w:pPr>
+      <w:r>
+        <w:rPr>
+          <w:rFonts w:ascii="Lucida Console" w:hAnsi="Lucida Console" w:cs="Lucida Console"/>
+          <w:sz w:val="16"/>
+          <w:szCs w:val="16"/>
         </w:rPr>
         <w:t xml:space="preserve">   </w:t>
       </w:r>
@@ -885,8 +1476,8 @@
       <w:r>
         <w:rPr>
           <w:rFonts w:ascii="Lucida Console" w:hAnsi="Lucida Console" w:cs="Lucida Console"/>
-          <w:sz w:val="18"/>
-          <w:szCs w:val="18"/>
+          <w:sz w:val="16"/>
+          <w:szCs w:val="16"/>
         </w:rPr>
         <w:t>63:d</w:t>
       </w:r>
@@ -894,8 +1485,8 @@
       <w:r>
         <w:rPr>
           <w:rFonts w:ascii="Lucida Console" w:hAnsi="Lucida Console" w:cs="Lucida Console"/>
-          <w:sz w:val="18"/>
-          <w:szCs w:val="18"/>
+          <w:sz w:val="16"/>
+          <w:szCs w:val="16"/>
         </w:rPr>
         <w:t>=5  hl=4 l=1164 cons: SEQUENCE</w:t>
       </w:r>
@@ -908,15 +1499,15 @@
         <w:spacing w:after="0" w:line="240" w:lineRule="auto"/>
         <w:rPr>
           <w:rFonts w:ascii="Lucida Console" w:hAnsi="Lucida Console" w:cs="Lucida Console"/>
-          <w:sz w:val="18"/>
-          <w:szCs w:val="18"/>
-        </w:rPr>
-      </w:pPr>
-      <w:r>
-        <w:rPr>
-          <w:rFonts w:ascii="Lucida Console" w:hAnsi="Lucida Console" w:cs="Lucida Console"/>
-          <w:sz w:val="18"/>
-          <w:szCs w:val="18"/>
+          <w:sz w:val="16"/>
+          <w:szCs w:val="16"/>
+        </w:rPr>
+      </w:pPr>
+      <w:r>
+        <w:rPr>
+          <w:rFonts w:ascii="Lucida Console" w:hAnsi="Lucida Console" w:cs="Lucida Console"/>
+          <w:sz w:val="16"/>
+          <w:szCs w:val="16"/>
         </w:rPr>
         <w:t xml:space="preserve">   </w:t>
       </w:r>
@@ -924,8 +1515,8 @@
       <w:r>
         <w:rPr>
           <w:rFonts w:ascii="Lucida Console" w:hAnsi="Lucida Console" w:cs="Lucida Console"/>
-          <w:sz w:val="18"/>
-          <w:szCs w:val="18"/>
+          <w:sz w:val="16"/>
+          <w:szCs w:val="16"/>
         </w:rPr>
         <w:t>67:d</w:t>
       </w:r>
@@ -933,8 +1524,8 @@
       <w:r>
         <w:rPr>
           <w:rFonts w:ascii="Lucida Console" w:hAnsi="Lucida Console" w:cs="Lucida Console"/>
-          <w:sz w:val="18"/>
-          <w:szCs w:val="18"/>
+          <w:sz w:val="16"/>
+          <w:szCs w:val="16"/>
         </w:rPr>
         <w:t xml:space="preserve">=6  hl=2 l=   3 cons: </w:t>
       </w:r>
@@ -942,8 +1533,8 @@
       <w:r>
         <w:rPr>
           <w:rFonts w:ascii="Lucida Console" w:hAnsi="Lucida Console" w:cs="Lucida Console"/>
-          <w:sz w:val="18"/>
-          <w:szCs w:val="18"/>
+          <w:sz w:val="16"/>
+          <w:szCs w:val="16"/>
         </w:rPr>
         <w:t>cont</w:t>
       </w:r>
@@ -951,8 +1542,8 @@
       <w:r>
         <w:rPr>
           <w:rFonts w:ascii="Lucida Console" w:hAnsi="Lucida Console" w:cs="Lucida Console"/>
-          <w:sz w:val="18"/>
-          <w:szCs w:val="18"/>
+          <w:sz w:val="16"/>
+          <w:szCs w:val="16"/>
         </w:rPr>
         <w:t xml:space="preserve"> [ 0 ]</w:t>
       </w:r>
@@ -965,15 +1556,15 @@
         <w:spacing w:after="0" w:line="240" w:lineRule="auto"/>
         <w:rPr>
           <w:rFonts w:ascii="Lucida Console" w:hAnsi="Lucida Console" w:cs="Lucida Console"/>
-          <w:sz w:val="18"/>
-          <w:szCs w:val="18"/>
-        </w:rPr>
-      </w:pPr>
-      <w:r>
-        <w:rPr>
-          <w:rFonts w:ascii="Lucida Console" w:hAnsi="Lucida Console" w:cs="Lucida Console"/>
-          <w:sz w:val="18"/>
-          <w:szCs w:val="18"/>
+          <w:sz w:val="16"/>
+          <w:szCs w:val="16"/>
+        </w:rPr>
+      </w:pPr>
+      <w:r>
+        <w:rPr>
+          <w:rFonts w:ascii="Lucida Console" w:hAnsi="Lucida Console" w:cs="Lucida Console"/>
+          <w:sz w:val="16"/>
+          <w:szCs w:val="16"/>
         </w:rPr>
         <w:t xml:space="preserve">   </w:t>
       </w:r>
@@ -981,8 +1572,8 @@
       <w:r>
         <w:rPr>
           <w:rFonts w:ascii="Lucida Console" w:hAnsi="Lucida Console" w:cs="Lucida Console"/>
-          <w:sz w:val="18"/>
-          <w:szCs w:val="18"/>
+          <w:sz w:val="16"/>
+          <w:szCs w:val="16"/>
         </w:rPr>
         <w:t>69:d</w:t>
       </w:r>
@@ -990,8 +1581,8 @@
       <w:r>
         <w:rPr>
           <w:rFonts w:ascii="Lucida Console" w:hAnsi="Lucida Console" w:cs="Lucida Console"/>
-          <w:sz w:val="18"/>
-          <w:szCs w:val="18"/>
+          <w:sz w:val="16"/>
+          <w:szCs w:val="16"/>
         </w:rPr>
         <w:t>=7  hl=2 l=   1 prim: INTEGER           :02</w:t>
       </w:r>
@@ -1004,15 +1595,15 @@
         <w:spacing w:after="0" w:line="240" w:lineRule="auto"/>
         <w:rPr>
           <w:rFonts w:ascii="Lucida Console" w:hAnsi="Lucida Console" w:cs="Lucida Console"/>
-          <w:sz w:val="18"/>
-          <w:szCs w:val="18"/>
-        </w:rPr>
-      </w:pPr>
-      <w:r>
-        <w:rPr>
-          <w:rFonts w:ascii="Lucida Console" w:hAnsi="Lucida Console" w:cs="Lucida Console"/>
-          <w:sz w:val="18"/>
-          <w:szCs w:val="18"/>
+          <w:sz w:val="16"/>
+          <w:szCs w:val="16"/>
+        </w:rPr>
+      </w:pPr>
+      <w:r>
+        <w:rPr>
+          <w:rFonts w:ascii="Lucida Console" w:hAnsi="Lucida Console" w:cs="Lucida Console"/>
+          <w:sz w:val="16"/>
+          <w:szCs w:val="16"/>
         </w:rPr>
         <w:t xml:space="preserve">   </w:t>
       </w:r>
@@ -1020,8 +1611,8 @@
       <w:r>
         <w:rPr>
           <w:rFonts w:ascii="Lucida Console" w:hAnsi="Lucida Console" w:cs="Lucida Console"/>
-          <w:sz w:val="18"/>
-          <w:szCs w:val="18"/>
+          <w:sz w:val="16"/>
+          <w:szCs w:val="16"/>
         </w:rPr>
         <w:t>72:d</w:t>
       </w:r>
@@ -1029,8 +1620,8 @@
       <w:r>
         <w:rPr>
           <w:rFonts w:ascii="Lucida Console" w:hAnsi="Lucida Console" w:cs="Lucida Console"/>
-          <w:sz w:val="18"/>
-          <w:szCs w:val="18"/>
+          <w:sz w:val="16"/>
+          <w:szCs w:val="16"/>
         </w:rPr>
         <w:t>=6  hl=2 l=  18 prim: INTEGER           :11216D464D266A183951872206765B2E9455</w:t>
       </w:r>
@@ -1043,15 +1634,15 @@
         <w:spacing w:after="0" w:line="240" w:lineRule="auto"/>
         <w:rPr>
           <w:rFonts w:ascii="Lucida Console" w:hAnsi="Lucida Console" w:cs="Lucida Console"/>
-          <w:sz w:val="18"/>
-          <w:szCs w:val="18"/>
-        </w:rPr>
-      </w:pPr>
-      <w:r>
-        <w:rPr>
-          <w:rFonts w:ascii="Lucida Console" w:hAnsi="Lucida Console" w:cs="Lucida Console"/>
-          <w:sz w:val="18"/>
-          <w:szCs w:val="18"/>
+          <w:sz w:val="16"/>
+          <w:szCs w:val="16"/>
+        </w:rPr>
+      </w:pPr>
+      <w:r>
+        <w:rPr>
+          <w:rFonts w:ascii="Lucida Console" w:hAnsi="Lucida Console" w:cs="Lucida Console"/>
+          <w:sz w:val="16"/>
+          <w:szCs w:val="16"/>
         </w:rPr>
         <w:t xml:space="preserve">   </w:t>
       </w:r>
@@ -1059,8 +1650,8 @@
       <w:r>
         <w:rPr>
           <w:rFonts w:ascii="Lucida Console" w:hAnsi="Lucida Console" w:cs="Lucida Console"/>
-          <w:sz w:val="18"/>
-          <w:szCs w:val="18"/>
+          <w:sz w:val="16"/>
+          <w:szCs w:val="16"/>
         </w:rPr>
         <w:t>92:d</w:t>
       </w:r>
@@ -1068,8 +1659,8 @@
       <w:r>
         <w:rPr>
           <w:rFonts w:ascii="Lucida Console" w:hAnsi="Lucida Console" w:cs="Lucida Console"/>
-          <w:sz w:val="18"/>
-          <w:szCs w:val="18"/>
+          <w:sz w:val="16"/>
+          <w:szCs w:val="16"/>
         </w:rPr>
         <w:t>=6  hl=2 l=  13 cons: SEQUENCE</w:t>
       </w:r>
@@ -1082,15 +1673,15 @@
         <w:spacing w:after="0" w:line="240" w:lineRule="auto"/>
         <w:rPr>
           <w:rFonts w:ascii="Lucida Console" w:hAnsi="Lucida Console" w:cs="Lucida Console"/>
-          <w:sz w:val="18"/>
-          <w:szCs w:val="18"/>
-        </w:rPr>
-      </w:pPr>
-      <w:r>
-        <w:rPr>
-          <w:rFonts w:ascii="Lucida Console" w:hAnsi="Lucida Console" w:cs="Lucida Console"/>
-          <w:sz w:val="18"/>
-          <w:szCs w:val="18"/>
+          <w:sz w:val="16"/>
+          <w:szCs w:val="16"/>
+        </w:rPr>
+      </w:pPr>
+      <w:r>
+        <w:rPr>
+          <w:rFonts w:ascii="Lucida Console" w:hAnsi="Lucida Console" w:cs="Lucida Console"/>
+          <w:sz w:val="16"/>
+          <w:szCs w:val="16"/>
         </w:rPr>
         <w:t xml:space="preserve">   </w:t>
       </w:r>
@@ -1098,8 +1689,8 @@
       <w:r>
         <w:rPr>
           <w:rFonts w:ascii="Lucida Console" w:hAnsi="Lucida Console" w:cs="Lucida Console"/>
-          <w:sz w:val="18"/>
-          <w:szCs w:val="18"/>
+          <w:sz w:val="16"/>
+          <w:szCs w:val="16"/>
         </w:rPr>
         <w:t>94:d</w:t>
       </w:r>
@@ -1107,8 +1698,8 @@
       <w:r>
         <w:rPr>
           <w:rFonts w:ascii="Lucida Console" w:hAnsi="Lucida Console" w:cs="Lucida Console"/>
-          <w:sz w:val="18"/>
-          <w:szCs w:val="18"/>
+          <w:sz w:val="16"/>
+          <w:szCs w:val="16"/>
         </w:rPr>
         <w:t>=7  hl=2 l=   9 prim: OBJECT            :sha256WithRSAEncryption</w:t>
       </w:r>
@@ -1121,15 +1712,15 @@
         <w:spacing w:after="0" w:line="240" w:lineRule="auto"/>
         <w:rPr>
           <w:rFonts w:ascii="Lucida Console" w:hAnsi="Lucida Console" w:cs="Lucida Console"/>
-          <w:sz w:val="18"/>
-          <w:szCs w:val="18"/>
-        </w:rPr>
-      </w:pPr>
-      <w:r>
-        <w:rPr>
-          <w:rFonts w:ascii="Lucida Console" w:hAnsi="Lucida Console" w:cs="Lucida Console"/>
-          <w:sz w:val="18"/>
-          <w:szCs w:val="18"/>
+          <w:sz w:val="16"/>
+          <w:szCs w:val="16"/>
+        </w:rPr>
+      </w:pPr>
+      <w:r>
+        <w:rPr>
+          <w:rFonts w:ascii="Lucida Console" w:hAnsi="Lucida Console" w:cs="Lucida Console"/>
+          <w:sz w:val="16"/>
+          <w:szCs w:val="16"/>
         </w:rPr>
         <w:t xml:space="preserve">  </w:t>
       </w:r>
@@ -1137,8 +1728,8 @@
       <w:r>
         <w:rPr>
           <w:rFonts w:ascii="Lucida Console" w:hAnsi="Lucida Console" w:cs="Lucida Console"/>
-          <w:sz w:val="18"/>
-          <w:szCs w:val="18"/>
+          <w:sz w:val="16"/>
+          <w:szCs w:val="16"/>
         </w:rPr>
         <w:t>105:d</w:t>
       </w:r>
@@ -1146,8 +1737,8 @@
       <w:r>
         <w:rPr>
           <w:rFonts w:ascii="Lucida Console" w:hAnsi="Lucida Console" w:cs="Lucida Console"/>
-          <w:sz w:val="18"/>
-          <w:szCs w:val="18"/>
+          <w:sz w:val="16"/>
+          <w:szCs w:val="16"/>
         </w:rPr>
         <w:t>=7  hl=2 l=   0 prim: NULL</w:t>
       </w:r>
@@ -1160,15 +1751,15 @@
         <w:spacing w:after="0" w:line="240" w:lineRule="auto"/>
         <w:rPr>
           <w:rFonts w:ascii="Lucida Console" w:hAnsi="Lucida Console" w:cs="Lucida Console"/>
-          <w:sz w:val="18"/>
-          <w:szCs w:val="18"/>
-        </w:rPr>
-      </w:pPr>
-      <w:r>
-        <w:rPr>
-          <w:rFonts w:ascii="Lucida Console" w:hAnsi="Lucida Console" w:cs="Lucida Console"/>
-          <w:sz w:val="18"/>
-          <w:szCs w:val="18"/>
+          <w:sz w:val="16"/>
+          <w:szCs w:val="16"/>
+        </w:rPr>
+      </w:pPr>
+      <w:r>
+        <w:rPr>
+          <w:rFonts w:ascii="Lucida Console" w:hAnsi="Lucida Console" w:cs="Lucida Console"/>
+          <w:sz w:val="16"/>
+          <w:szCs w:val="16"/>
         </w:rPr>
         <w:t xml:space="preserve">  </w:t>
       </w:r>
@@ -1176,8 +1767,8 @@
       <w:r>
         <w:rPr>
           <w:rFonts w:ascii="Lucida Console" w:hAnsi="Lucida Console" w:cs="Lucida Console"/>
-          <w:sz w:val="18"/>
-          <w:szCs w:val="18"/>
+          <w:sz w:val="16"/>
+          <w:szCs w:val="16"/>
         </w:rPr>
         <w:t>107:d</w:t>
       </w:r>
@@ -1185,8 +1776,8 @@
       <w:r>
         <w:rPr>
           <w:rFonts w:ascii="Lucida Console" w:hAnsi="Lucida Console" w:cs="Lucida Console"/>
-          <w:sz w:val="18"/>
-          <w:szCs w:val="18"/>
+          <w:sz w:val="16"/>
+          <w:szCs w:val="16"/>
         </w:rPr>
         <w:t>=6  hl=3 l= 136 cons: SEQUENCE</w:t>
       </w:r>
@@ -1199,15 +1790,15 @@
         <w:spacing w:after="0" w:line="240" w:lineRule="auto"/>
         <w:rPr>
           <w:rFonts w:ascii="Lucida Console" w:hAnsi="Lucida Console" w:cs="Lucida Console"/>
-          <w:sz w:val="18"/>
-          <w:szCs w:val="18"/>
-        </w:rPr>
-      </w:pPr>
-      <w:r>
-        <w:rPr>
-          <w:rFonts w:ascii="Lucida Console" w:hAnsi="Lucida Console" w:cs="Lucida Console"/>
-          <w:sz w:val="18"/>
-          <w:szCs w:val="18"/>
+          <w:sz w:val="16"/>
+          <w:szCs w:val="16"/>
+        </w:rPr>
+      </w:pPr>
+      <w:r>
+        <w:rPr>
+          <w:rFonts w:ascii="Lucida Console" w:hAnsi="Lucida Console" w:cs="Lucida Console"/>
+          <w:sz w:val="16"/>
+          <w:szCs w:val="16"/>
         </w:rPr>
         <w:t xml:space="preserve">  </w:t>
       </w:r>
@@ -1215,8 +1806,8 @@
       <w:r>
         <w:rPr>
           <w:rFonts w:ascii="Lucida Console" w:hAnsi="Lucida Console" w:cs="Lucida Console"/>
-          <w:sz w:val="18"/>
-          <w:szCs w:val="18"/>
+          <w:sz w:val="16"/>
+          <w:szCs w:val="16"/>
         </w:rPr>
         <w:t>110:d</w:t>
       </w:r>
@@ -1224,8 +1815,8 @@
       <w:r>
         <w:rPr>
           <w:rFonts w:ascii="Lucida Console" w:hAnsi="Lucida Console" w:cs="Lucida Console"/>
-          <w:sz w:val="18"/>
-          <w:szCs w:val="18"/>
+          <w:sz w:val="16"/>
+          <w:szCs w:val="16"/>
         </w:rPr>
         <w:t>=7  hl=2 l=  11 cons: SET</w:t>
       </w:r>
@@ -1238,15 +1829,15 @@
         <w:spacing w:after="0" w:line="240" w:lineRule="auto"/>
         <w:rPr>
           <w:rFonts w:ascii="Lucida Console" w:hAnsi="Lucida Console" w:cs="Lucida Console"/>
-          <w:sz w:val="18"/>
-          <w:szCs w:val="18"/>
-        </w:rPr>
-      </w:pPr>
-      <w:r>
-        <w:rPr>
-          <w:rFonts w:ascii="Lucida Console" w:hAnsi="Lucida Console" w:cs="Lucida Console"/>
-          <w:sz w:val="18"/>
-          <w:szCs w:val="18"/>
+          <w:sz w:val="16"/>
+          <w:szCs w:val="16"/>
+        </w:rPr>
+      </w:pPr>
+      <w:r>
+        <w:rPr>
+          <w:rFonts w:ascii="Lucida Console" w:hAnsi="Lucida Console" w:cs="Lucida Console"/>
+          <w:sz w:val="16"/>
+          <w:szCs w:val="16"/>
         </w:rPr>
         <w:t xml:space="preserve">  </w:t>
       </w:r>
@@ -1254,8 +1845,8 @@
       <w:r>
         <w:rPr>
           <w:rFonts w:ascii="Lucida Console" w:hAnsi="Lucida Console" w:cs="Lucida Console"/>
-          <w:sz w:val="18"/>
-          <w:szCs w:val="18"/>
+          <w:sz w:val="16"/>
+          <w:szCs w:val="16"/>
         </w:rPr>
         <w:t>112:d</w:t>
       </w:r>
@@ -1263,8 +1854,8 @@
       <w:r>
         <w:rPr>
           <w:rFonts w:ascii="Lucida Console" w:hAnsi="Lucida Console" w:cs="Lucida Console"/>
-          <w:sz w:val="18"/>
-          <w:szCs w:val="18"/>
+          <w:sz w:val="16"/>
+          <w:szCs w:val="16"/>
         </w:rPr>
         <w:t>=8  hl=2 l=   9 cons: SEQUENCE</w:t>
       </w:r>
@@ -1277,15 +1868,15 @@
         <w:spacing w:after="0" w:line="240" w:lineRule="auto"/>
         <w:rPr>
           <w:rFonts w:ascii="Lucida Console" w:hAnsi="Lucida Console" w:cs="Lucida Console"/>
-          <w:sz w:val="18"/>
-          <w:szCs w:val="18"/>
-        </w:rPr>
-      </w:pPr>
-      <w:r>
-        <w:rPr>
-          <w:rFonts w:ascii="Lucida Console" w:hAnsi="Lucida Console" w:cs="Lucida Console"/>
-          <w:sz w:val="18"/>
-          <w:szCs w:val="18"/>
+          <w:sz w:val="16"/>
+          <w:szCs w:val="16"/>
+        </w:rPr>
+      </w:pPr>
+      <w:r>
+        <w:rPr>
+          <w:rFonts w:ascii="Lucida Console" w:hAnsi="Lucida Console" w:cs="Lucida Console"/>
+          <w:sz w:val="16"/>
+          <w:szCs w:val="16"/>
         </w:rPr>
         <w:t xml:space="preserve">  </w:t>
       </w:r>
@@ -1293,8 +1884,8 @@
       <w:r>
         <w:rPr>
           <w:rFonts w:ascii="Lucida Console" w:hAnsi="Lucida Console" w:cs="Lucida Console"/>
-          <w:sz w:val="18"/>
-          <w:szCs w:val="18"/>
+          <w:sz w:val="16"/>
+          <w:szCs w:val="16"/>
         </w:rPr>
         <w:t>114:d</w:t>
       </w:r>
@@ -1302,8 +1893,8 @@
       <w:r>
         <w:rPr>
           <w:rFonts w:ascii="Lucida Console" w:hAnsi="Lucida Console" w:cs="Lucida Console"/>
-          <w:sz w:val="18"/>
-          <w:szCs w:val="18"/>
+          <w:sz w:val="16"/>
+          <w:szCs w:val="16"/>
         </w:rPr>
         <w:t>=9  hl=2 l=   3 prim: OBJECT            :</w:t>
       </w:r>
@@ -1311,8 +1902,8 @@
       <w:r>
         <w:rPr>
           <w:rFonts w:ascii="Lucida Console" w:hAnsi="Lucida Console" w:cs="Lucida Console"/>
-          <w:sz w:val="18"/>
-          <w:szCs w:val="18"/>
+          <w:sz w:val="16"/>
+          <w:szCs w:val="16"/>
         </w:rPr>
         <w:t>countryName</w:t>
       </w:r>
@@ -1326,15 +1917,15 @@
         <w:spacing w:after="0" w:line="240" w:lineRule="auto"/>
         <w:rPr>
           <w:rFonts w:ascii="Lucida Console" w:hAnsi="Lucida Console" w:cs="Lucida Console"/>
-          <w:sz w:val="18"/>
-          <w:szCs w:val="18"/>
-        </w:rPr>
-      </w:pPr>
-      <w:r>
-        <w:rPr>
-          <w:rFonts w:ascii="Lucida Console" w:hAnsi="Lucida Console" w:cs="Lucida Console"/>
-          <w:sz w:val="18"/>
-          <w:szCs w:val="18"/>
+          <w:sz w:val="16"/>
+          <w:szCs w:val="16"/>
+        </w:rPr>
+      </w:pPr>
+      <w:r>
+        <w:rPr>
+          <w:rFonts w:ascii="Lucida Console" w:hAnsi="Lucida Console" w:cs="Lucida Console"/>
+          <w:sz w:val="16"/>
+          <w:szCs w:val="16"/>
         </w:rPr>
         <w:t xml:space="preserve">  </w:t>
       </w:r>
@@ -1342,8 +1933,8 @@
       <w:r>
         <w:rPr>
           <w:rFonts w:ascii="Lucida Console" w:hAnsi="Lucida Console" w:cs="Lucida Console"/>
-          <w:sz w:val="18"/>
-          <w:szCs w:val="18"/>
+          <w:sz w:val="16"/>
+          <w:szCs w:val="16"/>
         </w:rPr>
         <w:t>119:d</w:t>
       </w:r>
@@ -1351,8 +1942,8 @@
       <w:r>
         <w:rPr>
           <w:rFonts w:ascii="Lucida Console" w:hAnsi="Lucida Console" w:cs="Lucida Console"/>
-          <w:sz w:val="18"/>
-          <w:szCs w:val="18"/>
+          <w:sz w:val="16"/>
+          <w:szCs w:val="16"/>
         </w:rPr>
         <w:t>=9  hl=2 l=   2 prim: PRINTABLESTRING   :US</w:t>
       </w:r>
@@ -1365,15 +1956,15 @@
         <w:spacing w:after="0" w:line="240" w:lineRule="auto"/>
         <w:rPr>
           <w:rFonts w:ascii="Lucida Console" w:hAnsi="Lucida Console" w:cs="Lucida Console"/>
-          <w:sz w:val="18"/>
-          <w:szCs w:val="18"/>
-        </w:rPr>
-      </w:pPr>
-      <w:r>
-        <w:rPr>
-          <w:rFonts w:ascii="Lucida Console" w:hAnsi="Lucida Console" w:cs="Lucida Console"/>
-          <w:sz w:val="18"/>
-          <w:szCs w:val="18"/>
+          <w:sz w:val="16"/>
+          <w:szCs w:val="16"/>
+        </w:rPr>
+      </w:pPr>
+      <w:r>
+        <w:rPr>
+          <w:rFonts w:ascii="Lucida Console" w:hAnsi="Lucida Console" w:cs="Lucida Console"/>
+          <w:sz w:val="16"/>
+          <w:szCs w:val="16"/>
         </w:rPr>
         <w:t xml:space="preserve">  </w:t>
       </w:r>
@@ -1381,8 +1972,8 @@
       <w:r>
         <w:rPr>
           <w:rFonts w:ascii="Lucida Console" w:hAnsi="Lucida Console" w:cs="Lucida Console"/>
-          <w:sz w:val="18"/>
-          <w:szCs w:val="18"/>
+          <w:sz w:val="16"/>
+          <w:szCs w:val="16"/>
         </w:rPr>
         <w:t>123:d</w:t>
       </w:r>
@@ -1390,8 +1981,8 @@
       <w:r>
         <w:rPr>
           <w:rFonts w:ascii="Lucida Console" w:hAnsi="Lucida Console" w:cs="Lucida Console"/>
-          <w:sz w:val="18"/>
-          <w:szCs w:val="18"/>
+          <w:sz w:val="16"/>
+          <w:szCs w:val="16"/>
         </w:rPr>
         <w:t>=7  hl=2 l=  39 cons: SET</w:t>
       </w:r>
@@ -1600,7 +2191,6 @@
     </w:p>
     <w:p>
       <w:r>
-        <w:lastRenderedPageBreak/>
         <w:t xml:space="preserve">The signing certificate begins at the second sequence after the </w:t>
       </w:r>
       <w:r>
@@ -1625,16 +2215,24 @@
       <w:pPr>
         <w:rPr>
           <w:rFonts w:ascii="Lucida Console" w:hAnsi="Lucida Console" w:cs="Lucida Console"/>
-          <w:sz w:val="18"/>
-          <w:szCs w:val="18"/>
-        </w:rPr>
-      </w:pPr>
+          <w:sz w:val="16"/>
+          <w:szCs w:val="16"/>
+        </w:rPr>
+      </w:pPr>
+      <w:r>
+        <w:rPr>
+          <w:rFonts w:ascii="Lucida Console" w:hAnsi="Lucida Console" w:cs="Lucida Console"/>
+          <w:sz w:val="16"/>
+          <w:szCs w:val="16"/>
+        </w:rPr>
+        <w:t xml:space="preserve">$ </w:t>
+      </w:r>
       <w:proofErr w:type="spellStart"/>
       <w:r>
         <w:rPr>
           <w:rFonts w:ascii="Lucida Console" w:hAnsi="Lucida Console" w:cs="Lucida Console"/>
-          <w:sz w:val="18"/>
-          <w:szCs w:val="18"/>
+          <w:sz w:val="16"/>
+          <w:szCs w:val="16"/>
         </w:rPr>
         <w:t>dd</w:t>
       </w:r>
@@ -1642,8 +2240,8 @@
       <w:r>
         <w:rPr>
           <w:rFonts w:ascii="Lucida Console" w:hAnsi="Lucida Console" w:cs="Lucida Console"/>
-          <w:sz w:val="18"/>
-          <w:szCs w:val="18"/>
+          <w:sz w:val="16"/>
+          <w:szCs w:val="16"/>
         </w:rPr>
         <w:t xml:space="preserve"> if=Issuer_Signature.bin </w:t>
       </w:r>
@@ -1651,8 +2249,8 @@
       <w:r>
         <w:rPr>
           <w:rFonts w:ascii="Lucida Console" w:hAnsi="Lucida Console" w:cs="Lucida Console"/>
-          <w:sz w:val="18"/>
-          <w:szCs w:val="18"/>
+          <w:sz w:val="16"/>
+          <w:szCs w:val="16"/>
         </w:rPr>
         <w:t>bs</w:t>
       </w:r>
@@ -1660,8 +2258,8 @@
       <w:r>
         <w:rPr>
           <w:rFonts w:ascii="Lucida Console" w:hAnsi="Lucida Console" w:cs="Lucida Console"/>
-          <w:sz w:val="18"/>
-          <w:szCs w:val="18"/>
+          <w:sz w:val="16"/>
+          <w:szCs w:val="16"/>
         </w:rPr>
         <w:t>=1 skip=59 of=chuid.cer</w:t>
       </w:r>
@@ -1674,15 +2272,15 @@
         <w:spacing w:after="0" w:line="240" w:lineRule="auto"/>
         <w:rPr>
           <w:rFonts w:ascii="Lucida Console" w:hAnsi="Lucida Console" w:cs="Lucida Console"/>
-          <w:sz w:val="18"/>
-          <w:szCs w:val="18"/>
-        </w:rPr>
-      </w:pPr>
-      <w:r>
-        <w:rPr>
-          <w:rFonts w:ascii="Lucida Console" w:hAnsi="Lucida Console" w:cs="Lucida Console"/>
-          <w:sz w:val="18"/>
-          <w:szCs w:val="18"/>
+          <w:sz w:val="16"/>
+          <w:szCs w:val="16"/>
+        </w:rPr>
+      </w:pPr>
+      <w:r>
+        <w:rPr>
+          <w:rFonts w:ascii="Lucida Console" w:hAnsi="Lucida Console" w:cs="Lucida Console"/>
+          <w:sz w:val="16"/>
+          <w:szCs w:val="16"/>
         </w:rPr>
         <w:t>openssl x509 -inform der -in chuid.cer -text</w:t>
       </w:r>
@@ -1695,49 +2293,274 @@
         <w:spacing w:after="0" w:line="240" w:lineRule="auto"/>
         <w:rPr>
           <w:rFonts w:ascii="Lucida Console" w:hAnsi="Lucida Console" w:cs="Lucida Console"/>
-          <w:sz w:val="18"/>
-          <w:szCs w:val="18"/>
-        </w:rPr>
-      </w:pPr>
-    </w:p>
-    <w:p>
-      <w:pPr>
-        <w:rPr>
-          <w:b/>
-        </w:rPr>
-      </w:pPr>
-      <w:r>
-        <w:rPr>
-          <w:b/>
-        </w:rPr>
-        <w:t>Converting from Text to Binary</w:t>
-      </w:r>
-    </w:p>
-    <w:p>
-      <w:r>
-        <w:t xml:space="preserve">To simply take </w:t>
-      </w:r>
-      <w:r>
-        <w:t>ANY</w:t>
-      </w:r>
-      <w:r>
-        <w:t xml:space="preserve"> text file containing an ASCII Hex representation of ANY object of interest (fingerprints, facial images, certs), use </w:t>
-      </w:r>
-      <w:r>
-        <w:rPr>
-          <w:b/>
-        </w:rPr>
-        <w:t>text2bin.pl</w:t>
+          <w:sz w:val="16"/>
+          <w:szCs w:val="16"/>
+        </w:rPr>
+      </w:pPr>
+    </w:p>
+    <w:p>
+      <w:pPr>
+        <w:ind w:left="360" w:hanging="360"/>
+        <w:rPr>
+          <w:b/>
+        </w:rPr>
+      </w:pPr>
+      <w:r>
+        <w:rPr>
+          <w:b/>
+        </w:rPr>
+        <w:t xml:space="preserve">Making a 200-bit Raw FASC-N </w:t>
+      </w:r>
+      <w:r>
+        <w:rPr>
+          <w:b/>
+        </w:rPr>
+        <w:t>Human-r</w:t>
+      </w:r>
+      <w:r>
+        <w:rPr>
+          <w:b/>
+        </w:rPr>
+        <w:t>eadable</w:t>
+      </w:r>
+    </w:p>
+    <w:p>
+      <w:r>
+        <w:t xml:space="preserve">To convert a 200-bit TIG-SCEPACS FASC-N to readable format, use </w:t>
+      </w:r>
+      <w:r>
+        <w:rPr>
+          <w:b/>
+        </w:rPr>
+        <w:t xml:space="preserve">tofascn.pl </w:t>
+      </w:r>
+      <w:r>
+        <w:rPr>
+          <w:b/>
+          <w:i/>
+        </w:rPr>
+        <w:t>--</w:t>
+      </w:r>
+      <w:r>
+        <w:rPr>
+          <w:b/>
+          <w:i/>
+        </w:rPr>
+        <w:t>fascn=</w:t>
+      </w:r>
+      <w:r>
+        <w:rPr>
+          <w:b/>
+          <w:i/>
+        </w:rPr>
+        <w:t>&lt;fascn&gt;</w:t>
+      </w:r>
+      <w:r>
+        <w:t xml:space="preserve"> where </w:t>
+      </w:r>
+      <w:r>
+        <w:rPr>
+          <w:b/>
+          <w:i/>
+        </w:rPr>
+        <w:t>&lt;fascn&gt;</w:t>
+      </w:r>
+      <w:r>
+        <w:t xml:space="preserve"> is the 200-bit form of the FASC-N.</w:t>
       </w:r>
       <w:r>
         <w:t xml:space="preserve"> </w:t>
       </w:r>
       <w:r>
+        <w:t xml:space="preserve"> If the raw FASC-N is delimited, they are automatically removed before processing.</w:t>
+      </w:r>
+    </w:p>
+    <w:p>
+      <w:pPr>
+        <w:rPr>
+          <w:rFonts w:ascii="Lucida Console" w:hAnsi="Lucida Console"/>
+          <w:sz w:val="16"/>
+          <w:szCs w:val="16"/>
+        </w:rPr>
+      </w:pPr>
+      <w:r>
+        <w:rPr>
+          <w:rFonts w:ascii="Lucida Console" w:hAnsi="Lucida Console"/>
+          <w:sz w:val="16"/>
+          <w:szCs w:val="16"/>
+        </w:rPr>
+        <w:t>$ tofascn.pl --raw=D4:E7:</w:t>
+      </w:r>
+      <w:proofErr w:type="gramStart"/>
+      <w:r>
+        <w:rPr>
+          <w:rFonts w:ascii="Lucida Console" w:hAnsi="Lucida Console"/>
+          <w:sz w:val="16"/>
+          <w:szCs w:val="16"/>
+        </w:rPr>
+        <w:t>39:DA</w:t>
+      </w:r>
+      <w:proofErr w:type="gramEnd"/>
+      <w:r>
+        <w:rPr>
+          <w:rFonts w:ascii="Lucida Console" w:hAnsi="Lucida Console"/>
+          <w:sz w:val="16"/>
+          <w:szCs w:val="16"/>
+        </w:rPr>
+        <w:t>:73:9C:ED:39</w:t>
+      </w:r>
+      <w:bookmarkStart w:id="0" w:name="_GoBack"/>
+      <w:bookmarkEnd w:id="0"/>
+      <w:r>
+        <w:rPr>
+          <w:rFonts w:ascii="Lucida Console" w:hAnsi="Lucida Console"/>
+          <w:sz w:val="16"/>
+          <w:szCs w:val="16"/>
+        </w:rPr>
+        <w:t>:CE:73:9D:A1:68:58:99:08:42:10:CD:B9:C8:42:10:C3:E1</w:t>
+      </w:r>
+    </w:p>
+    <w:p>
+      <w:pPr>
+        <w:rPr>
+          <w:rFonts w:ascii="Lucida Console" w:hAnsi="Lucida Console"/>
+          <w:sz w:val="16"/>
+          <w:szCs w:val="16"/>
+        </w:rPr>
+      </w:pPr>
+      <w:r>
+        <w:rPr>
+          <w:rFonts w:ascii="Lucida Console" w:hAnsi="Lucida Console"/>
+          <w:sz w:val="16"/>
+          <w:szCs w:val="16"/>
+        </w:rPr>
+        <w:t>99999999999999114300000963300001</w:t>
+      </w:r>
+    </w:p>
+    <w:p>
+      <w:pPr>
+        <w:ind w:left="360" w:hanging="360"/>
+        <w:rPr>
+          <w:b/>
+        </w:rPr>
+      </w:pPr>
+      <w:r>
+        <w:rPr>
+          <w:b/>
+        </w:rPr>
+        <w:t>Converting</w:t>
+      </w:r>
+      <w:r>
+        <w:rPr>
+          <w:b/>
+        </w:rPr>
+        <w:t xml:space="preserve"> a </w:t>
+      </w:r>
+      <w:r>
+        <w:rPr>
+          <w:b/>
+        </w:rPr>
+        <w:t>Human-readable</w:t>
+      </w:r>
+      <w:r>
+        <w:rPr>
+          <w:b/>
+        </w:rPr>
+        <w:t xml:space="preserve"> FASC-N </w:t>
+      </w:r>
+      <w:r>
+        <w:rPr>
+          <w:b/>
+        </w:rPr>
+        <w:t xml:space="preserve">to </w:t>
+      </w:r>
+      <w:r>
+        <w:rPr>
+          <w:b/>
+        </w:rPr>
+        <w:t xml:space="preserve">Raw </w:t>
+      </w:r>
+      <w:r>
+        <w:rPr>
+          <w:b/>
+        </w:rPr>
+        <w:t>200-bit</w:t>
+      </w:r>
+    </w:p>
+    <w:p>
+      <w:r>
+        <w:t xml:space="preserve">To convert a human readable 32-digit FASC-N to TIG-SCEPACS card format, use </w:t>
+      </w:r>
+      <w:r>
+        <w:rPr>
+          <w:b/>
+        </w:rPr>
+        <w:t>to</w:t>
+      </w:r>
+      <w:r>
+        <w:rPr>
+          <w:b/>
+        </w:rPr>
+        <w:t>raw</w:t>
+      </w:r>
+      <w:r>
+        <w:rPr>
+          <w:b/>
+        </w:rPr>
+        <w:t xml:space="preserve">.pl </w:t>
+      </w:r>
+      <w:r>
         <w:rPr>
           <w:b/>
           <w:i/>
         </w:rPr>
-        <w:t>&lt;file&gt;</w:t>
+        <w:t>--fascn=&lt;</w:t>
+      </w:r>
+      <w:r>
+        <w:rPr>
+          <w:b/>
+          <w:i/>
+        </w:rPr>
+        <w:t>fascn&gt;</w:t>
+      </w:r>
+      <w:r>
+        <w:rPr>
+          <w:b/>
+          <w:i/>
+        </w:rPr>
+        <w:t xml:space="preserve"> [--</w:t>
+      </w:r>
+      <w:proofErr w:type="spellStart"/>
+      <w:r>
+        <w:rPr>
+          <w:b/>
+          <w:i/>
+        </w:rPr>
+        <w:t>delim</w:t>
+      </w:r>
+      <w:proofErr w:type="spellEnd"/>
+      <w:r>
+        <w:rPr>
+          <w:b/>
+          <w:i/>
+        </w:rPr>
+        <w:t>=&lt;</w:t>
+      </w:r>
+      <w:proofErr w:type="spellStart"/>
+      <w:r>
+        <w:rPr>
+          <w:b/>
+          <w:i/>
+        </w:rPr>
+        <w:t>delim</w:t>
+      </w:r>
+      <w:proofErr w:type="spellEnd"/>
+      <w:r>
+        <w:rPr>
+          <w:b/>
+          <w:i/>
+        </w:rPr>
+        <w:t>&gt;] [--upper]</w:t>
       </w:r>
       <w:r>
         <w:t xml:space="preserve"> where </w:t>
@@ -1747,160 +2570,103 @@
           <w:b/>
           <w:i/>
         </w:rPr>
-        <w:t xml:space="preserve">&lt;file&gt; </w:t>
-      </w:r>
-      <w:r>
-        <w:t>is the text file.</w:t>
-      </w:r>
-      <w:r>
-        <w:t xml:space="preserve">  The result will be a file with the extension </w:t>
-      </w:r>
-      <w:r>
-        <w:rPr>
-          <w:b/>
-        </w:rPr>
-        <w:t>.bin</w:t>
-      </w:r>
-      <w:r>
-        <w:t xml:space="preserve"> appended to it.</w:t>
-      </w:r>
-      <w:r>
-        <w:t xml:space="preserve">  </w:t>
-      </w:r>
-      <w:r>
-        <w:t>Supported formats are:</w:t>
-      </w:r>
-    </w:p>
-    <w:p>
-      <w:pPr>
-        <w:pStyle w:val="ListParagraph"/>
-        <w:numPr>
-          <w:ilvl w:val="0"/>
-          <w:numId w:val="2"/>
-        </w:numPr>
-        <w:rPr>
-          <w:rFonts w:ascii="Consolas" w:hAnsi="Consolas"/>
-          <w:sz w:val="20"/>
-          <w:szCs w:val="20"/>
-        </w:rPr>
-      </w:pPr>
-      <w:r>
-        <w:rPr>
-          <w:rFonts w:ascii="Consolas" w:hAnsi="Consolas"/>
-          <w:sz w:val="20"/>
-          <w:szCs w:val="20"/>
-        </w:rPr>
-        <w:t>AABBCCDDEEFF1122AABB</w:t>
-      </w:r>
-    </w:p>
-    <w:p>
-      <w:pPr>
-        <w:pStyle w:val="ListParagraph"/>
-        <w:numPr>
-          <w:ilvl w:val="0"/>
-          <w:numId w:val="2"/>
-        </w:numPr>
-        <w:rPr>
-          <w:rFonts w:ascii="Consolas" w:hAnsi="Consolas"/>
-          <w:sz w:val="20"/>
-          <w:szCs w:val="20"/>
-        </w:rPr>
-      </w:pPr>
-      <w:r>
-        <w:rPr>
-          <w:rFonts w:ascii="Consolas" w:hAnsi="Consolas"/>
-          <w:sz w:val="20"/>
-          <w:szCs w:val="20"/>
-        </w:rPr>
-        <w:t>AA BB CC DD EE FF 11 22 AA BB</w:t>
-      </w:r>
-    </w:p>
-    <w:p>
-      <w:pPr>
-        <w:pStyle w:val="ListParagraph"/>
-        <w:numPr>
-          <w:ilvl w:val="0"/>
-          <w:numId w:val="2"/>
-        </w:numPr>
-        <w:rPr>
-          <w:rFonts w:ascii="Consolas" w:hAnsi="Consolas"/>
-          <w:sz w:val="20"/>
-          <w:szCs w:val="20"/>
-        </w:rPr>
-      </w:pPr>
-      <w:r>
-        <w:rPr>
-          <w:rFonts w:ascii="Consolas" w:hAnsi="Consolas"/>
-          <w:sz w:val="20"/>
-          <w:szCs w:val="20"/>
-        </w:rPr>
-        <w:t>AA:BB:CC:DD:</w:t>
+        <w:t>&lt;fascn&gt;</w:t>
+      </w:r>
+      <w:r>
+        <w:t xml:space="preserve"> is the human readable form of the FASC-N.  The </w:t>
+      </w:r>
+      <w:proofErr w:type="spellStart"/>
+      <w:r>
+        <w:rPr>
+          <w:b/>
+          <w:i/>
+        </w:rPr>
+        <w:t>delim</w:t>
+      </w:r>
+      <w:proofErr w:type="spellEnd"/>
+      <w:r>
+        <w:t xml:space="preserve"> value will be inserted between each octet of the 25-octet FASC-N.  To convert the ASCII hex digits to upper case, use the </w:t>
+      </w:r>
+      <w:r>
+        <w:rPr>
+          <w:b/>
+          <w:i/>
+        </w:rPr>
+        <w:t>--upper</w:t>
+      </w:r>
+      <w:r>
+        <w:t xml:space="preserve"> flag.  Output is lower case by default.</w:t>
+      </w:r>
+    </w:p>
+    <w:p>
+      <w:pPr>
+        <w:rPr>
+          <w:rFonts w:ascii="Lucida Console" w:hAnsi="Lucida Console"/>
+          <w:sz w:val="16"/>
+          <w:szCs w:val="16"/>
+        </w:rPr>
+      </w:pPr>
+      <w:r>
+        <w:rPr>
+          <w:rFonts w:ascii="Lucida Console" w:hAnsi="Lucida Console"/>
+          <w:sz w:val="16"/>
+          <w:szCs w:val="16"/>
+        </w:rPr>
+        <w:t>$ toraw.pl --fascn=99999999999999114300000963300001 --</w:t>
+      </w:r>
+      <w:proofErr w:type="spellStart"/>
+      <w:r>
+        <w:rPr>
+          <w:rFonts w:ascii="Lucida Console" w:hAnsi="Lucida Console"/>
+          <w:sz w:val="16"/>
+          <w:szCs w:val="16"/>
+        </w:rPr>
+        <w:t>delim</w:t>
+      </w:r>
+      <w:proofErr w:type="spellEnd"/>
+      <w:r>
+        <w:rPr>
+          <w:rFonts w:ascii="Lucida Console" w:hAnsi="Lucida Console"/>
+          <w:sz w:val="16"/>
+          <w:szCs w:val="16"/>
+        </w:rPr>
+        <w:t>=":" --upper</w:t>
+      </w:r>
+    </w:p>
+    <w:p>
+      <w:pPr>
+        <w:rPr>
+          <w:rFonts w:ascii="Lucida Console" w:hAnsi="Lucida Console"/>
+          <w:sz w:val="16"/>
+          <w:szCs w:val="16"/>
+        </w:rPr>
+      </w:pPr>
+      <w:r>
+        <w:rPr>
+          <w:rFonts w:ascii="Lucida Console" w:hAnsi="Lucida Console"/>
+          <w:sz w:val="16"/>
+          <w:szCs w:val="16"/>
+        </w:rPr>
+        <w:lastRenderedPageBreak/>
+        <w:t>D4:E7:</w:t>
       </w:r>
       <w:proofErr w:type="gramStart"/>
       <w:r>
         <w:rPr>
-          <w:rFonts w:ascii="Consolas" w:hAnsi="Consolas"/>
-          <w:sz w:val="20"/>
-          <w:szCs w:val="20"/>
-        </w:rPr>
-        <w:t>EE:FF</w:t>
+          <w:rFonts w:ascii="Lucida Console" w:hAnsi="Lucida Console"/>
+          <w:sz w:val="16"/>
+          <w:szCs w:val="16"/>
+        </w:rPr>
+        <w:t>39:DA</w:t>
       </w:r>
       <w:proofErr w:type="gramEnd"/>
       <w:r>
         <w:rPr>
-          <w:rFonts w:ascii="Consolas" w:hAnsi="Consolas"/>
-          <w:sz w:val="20"/>
-          <w:szCs w:val="20"/>
-        </w:rPr>
-        <w:t>:11:11:AA:BB</w:t>
-      </w:r>
-    </w:p>
-    <w:p>
-      <w:pPr>
-        <w:ind w:left="360" w:hanging="360"/>
-        <w:rPr>
-          <w:b/>
-        </w:rPr>
-      </w:pPr>
-      <w:r>
-        <w:rPr>
-          <w:b/>
-        </w:rPr>
-        <w:t>Making a 200-bit Raw FASC-N Readable</w:t>
-      </w:r>
-    </w:p>
-    <w:p>
-      <w:r>
-        <w:t xml:space="preserve">To convert a 200-bit TIG-SCEPACS FASC-N to readable format, use </w:t>
-      </w:r>
-      <w:r>
-        <w:rPr>
-          <w:b/>
-        </w:rPr>
-        <w:t xml:space="preserve">tofascn.pl </w:t>
-      </w:r>
-      <w:r>
-        <w:rPr>
-          <w:b/>
-          <w:i/>
-        </w:rPr>
-        <w:t>&lt;fascn&gt;</w:t>
-      </w:r>
-      <w:r>
-        <w:t xml:space="preserve"> where </w:t>
-      </w:r>
-      <w:r>
-        <w:rPr>
-          <w:b/>
-          <w:i/>
-        </w:rPr>
-        <w:t>&lt;fascn&gt;</w:t>
-      </w:r>
-      <w:r>
-        <w:t xml:space="preserve"> is the 200-bit form of the FASC-N.</w:t>
-      </w:r>
-      <w:r>
-        <w:t xml:space="preserve">  </w:t>
+          <w:rFonts w:ascii="Lucida Console" w:hAnsi="Lucida Console"/>
+          <w:sz w:val="16"/>
+          <w:szCs w:val="16"/>
+        </w:rPr>
+        <w:t>:73:9C:ED:39:CE:73:9D:A1:68:58:99:08:42:10:CD:B9:C8:42:10:C3:E1</w:t>
       </w:r>
     </w:p>
     <w:p>
@@ -1911,7 +2677,10 @@
         <w:t xml:space="preserve">fingerprint </w:t>
       </w:r>
       <w:r>
-        <w:t xml:space="preserve">CBEFF that you’ve extracted out of a log file, first convert it to binary format using </w:t>
+        <w:t>CBEFF that</w:t>
+      </w:r>
+      <w:r>
+        <w:t xml:space="preserve"> you’ve extracted out of a log file, first convert it to binary format using </w:t>
       </w:r>
       <w:r>
         <w:rPr>
@@ -2414,8 +3183,14 @@
       </w:r>
     </w:p>
     <w:p>
-      <w:r>
-        <w:lastRenderedPageBreak/>
+      <w:pPr>
+        <w:rPr>
+          <w:rStyle w:val="Code"/>
+          <w:rFonts w:asciiTheme="minorHAnsi" w:hAnsiTheme="minorHAnsi" w:cstheme="minorBidi"/>
+          <w:sz w:val="22"/>
+        </w:rPr>
+      </w:pPr>
+      <w:r>
         <w:t xml:space="preserve">You can use </w:t>
       </w:r>
       <w:r>
@@ -2536,467 +3311,9 @@
         <w:t xml:space="preserve">  This allows you to check whether the FASC-N and/or the UUID can be found.</w:t>
       </w:r>
     </w:p>
-    <w:p>
-      <w:pPr>
-        <w:autoSpaceDE w:val="0"/>
-        <w:autoSpaceDN w:val="0"/>
-        <w:adjustRightInd w:val="0"/>
-        <w:spacing w:after="0" w:line="240" w:lineRule="auto"/>
-        <w:rPr>
-          <w:rFonts w:ascii="Lucida Console" w:hAnsi="Lucida Console" w:cs="Lucida Console"/>
-          <w:sz w:val="18"/>
-          <w:szCs w:val="18"/>
-        </w:rPr>
-      </w:pPr>
-    </w:p>
-    <w:p>
-      <w:r>
-        <w:t xml:space="preserve">If you want to run on Windows, use Cygwin with Perl installed.  I have not tested these with </w:t>
-      </w:r>
-      <w:proofErr w:type="spellStart"/>
-      <w:r>
-        <w:t>ActiveState</w:t>
-      </w:r>
-      <w:proofErr w:type="spellEnd"/>
-      <w:r>
-        <w:t xml:space="preserve"> Perl.  They should also run fine on Linux or OS-X.   </w:t>
-      </w:r>
-    </w:p>
-    <w:p>
-      <w:pPr>
-        <w:autoSpaceDE w:val="0"/>
-        <w:autoSpaceDN w:val="0"/>
-        <w:adjustRightInd w:val="0"/>
-        <w:spacing w:after="0" w:line="240" w:lineRule="auto"/>
-        <w:rPr>
-          <w:rFonts w:ascii="Lucida Console" w:hAnsi="Lucida Console" w:cs="Lucida Console"/>
-          <w:sz w:val="18"/>
-          <w:szCs w:val="18"/>
-        </w:rPr>
-      </w:pPr>
-      <w:r>
-        <w:rPr>
-          <w:rFonts w:ascii="Lucida Console" w:hAnsi="Lucida Console" w:cs="Lucida Console"/>
-          <w:sz w:val="18"/>
-          <w:szCs w:val="18"/>
-        </w:rPr>
-        <w:t>/</w:t>
-      </w:r>
-      <w:proofErr w:type="spellStart"/>
-      <w:r>
-        <w:rPr>
-          <w:rFonts w:ascii="Lucida Console" w:hAnsi="Lucida Console" w:cs="Lucida Console"/>
-          <w:sz w:val="18"/>
-          <w:szCs w:val="18"/>
-        </w:rPr>
-        <w:t>usr</w:t>
-      </w:r>
-      <w:proofErr w:type="spellEnd"/>
-      <w:r>
-        <w:rPr>
-          <w:rFonts w:ascii="Lucida Console" w:hAnsi="Lucida Console" w:cs="Lucida Console"/>
-          <w:sz w:val="18"/>
-          <w:szCs w:val="18"/>
-        </w:rPr>
-        <w:t>/local/bin</w:t>
-      </w:r>
-      <w:r>
-        <w:rPr>
-          <w:rFonts w:ascii="Lucida Console" w:hAnsi="Lucida Console" w:cs="Lucida Console"/>
-          <w:sz w:val="18"/>
-          <w:szCs w:val="18"/>
-        </w:rPr>
-        <w:t xml:space="preserve"> binchuid.pl</w:t>
-      </w:r>
-    </w:p>
-    <w:p>
-      <w:pPr>
-        <w:autoSpaceDE w:val="0"/>
-        <w:autoSpaceDN w:val="0"/>
-        <w:adjustRightInd w:val="0"/>
-        <w:spacing w:after="0" w:line="240" w:lineRule="auto"/>
-        <w:rPr>
-          <w:rFonts w:ascii="Lucida Console" w:hAnsi="Lucida Console" w:cs="Lucida Console"/>
-          <w:sz w:val="18"/>
-          <w:szCs w:val="18"/>
-        </w:rPr>
-      </w:pPr>
-      <w:r>
-        <w:rPr>
-          <w:rFonts w:ascii="Lucida Console" w:hAnsi="Lucida Console" w:cs="Lucida Console"/>
-          <w:sz w:val="18"/>
-          <w:szCs w:val="18"/>
-        </w:rPr>
-        <w:t>/usr/local/bin/</w:t>
-      </w:r>
-      <w:r>
-        <w:rPr>
-          <w:rFonts w:ascii="Lucida Console" w:hAnsi="Lucida Console" w:cs="Lucida Console"/>
-          <w:sz w:val="18"/>
-          <w:szCs w:val="18"/>
-        </w:rPr>
-        <w:t>facial.pl</w:t>
-      </w:r>
-    </w:p>
-    <w:p>
-      <w:pPr>
-        <w:autoSpaceDE w:val="0"/>
-        <w:autoSpaceDN w:val="0"/>
-        <w:adjustRightInd w:val="0"/>
-        <w:spacing w:after="0" w:line="240" w:lineRule="auto"/>
-        <w:rPr>
-          <w:rFonts w:ascii="Lucida Console" w:hAnsi="Lucida Console" w:cs="Lucida Console"/>
-          <w:sz w:val="18"/>
-          <w:szCs w:val="18"/>
-        </w:rPr>
-      </w:pPr>
-      <w:r>
-        <w:rPr>
-          <w:rFonts w:ascii="Lucida Console" w:hAnsi="Lucida Console" w:cs="Lucida Console"/>
-          <w:sz w:val="18"/>
-          <w:szCs w:val="18"/>
-        </w:rPr>
-        <w:t>/usr/local/bin/</w:t>
-      </w:r>
-      <w:r>
-        <w:rPr>
-          <w:rFonts w:ascii="Lucida Console" w:hAnsi="Lucida Console" w:cs="Lucida Console"/>
-          <w:sz w:val="18"/>
-          <w:szCs w:val="18"/>
-        </w:rPr>
-        <w:t>finger.pl</w:t>
-      </w:r>
-    </w:p>
-    <w:p>
-      <w:pPr>
-        <w:autoSpaceDE w:val="0"/>
-        <w:autoSpaceDN w:val="0"/>
-        <w:adjustRightInd w:val="0"/>
-        <w:spacing w:after="0" w:line="240" w:lineRule="auto"/>
-        <w:rPr>
-          <w:rFonts w:ascii="Lucida Console" w:hAnsi="Lucida Console" w:cs="Lucida Console"/>
-          <w:sz w:val="18"/>
-          <w:szCs w:val="18"/>
-        </w:rPr>
-      </w:pPr>
-      <w:r>
-        <w:rPr>
-          <w:rFonts w:ascii="Lucida Console" w:hAnsi="Lucida Console" w:cs="Lucida Console"/>
-          <w:sz w:val="18"/>
-          <w:szCs w:val="18"/>
-        </w:rPr>
-        <w:t>/usr/local/bin/</w:t>
-      </w:r>
-      <w:r>
-        <w:rPr>
-          <w:rFonts w:ascii="Lucida Console" w:hAnsi="Lucida Console" w:cs="Lucida Console"/>
-          <w:sz w:val="18"/>
-          <w:szCs w:val="18"/>
-        </w:rPr>
-        <w:t>text2bin.pl</w:t>
-      </w:r>
-    </w:p>
-    <w:p>
-      <w:pPr>
-        <w:autoSpaceDE w:val="0"/>
-        <w:autoSpaceDN w:val="0"/>
-        <w:adjustRightInd w:val="0"/>
-        <w:spacing w:after="0" w:line="240" w:lineRule="auto"/>
-        <w:rPr>
-          <w:rFonts w:ascii="Lucida Console" w:hAnsi="Lucida Console" w:cs="Lucida Console"/>
-          <w:sz w:val="18"/>
-          <w:szCs w:val="18"/>
-        </w:rPr>
-      </w:pPr>
-      <w:r>
-        <w:rPr>
-          <w:rFonts w:ascii="Lucida Console" w:hAnsi="Lucida Console" w:cs="Lucida Console"/>
-          <w:sz w:val="18"/>
-          <w:szCs w:val="18"/>
-        </w:rPr>
-        <w:t>/usr/local/bin/</w:t>
-      </w:r>
-      <w:r>
-        <w:rPr>
-          <w:rFonts w:ascii="Lucida Console" w:hAnsi="Lucida Console" w:cs="Lucida Console"/>
-          <w:sz w:val="18"/>
-          <w:szCs w:val="18"/>
-        </w:rPr>
-        <w:t>tofascn.pl</w:t>
-      </w:r>
-    </w:p>
-    <w:p>
-      <w:pPr>
-        <w:autoSpaceDE w:val="0"/>
-        <w:autoSpaceDN w:val="0"/>
-        <w:adjustRightInd w:val="0"/>
-        <w:spacing w:after="0" w:line="240" w:lineRule="auto"/>
-        <w:rPr>
-          <w:rFonts w:ascii="Lucida Console" w:hAnsi="Lucida Console" w:cs="Lucida Console"/>
-          <w:sz w:val="18"/>
-          <w:szCs w:val="18"/>
-        </w:rPr>
-      </w:pPr>
-      <w:r>
-        <w:rPr>
-          <w:rFonts w:ascii="Lucida Console" w:hAnsi="Lucida Console" w:cs="Lucida Console"/>
-          <w:sz w:val="18"/>
-          <w:szCs w:val="18"/>
-        </w:rPr>
-        <w:t>/usr/local/bin/</w:t>
-      </w:r>
-      <w:r>
-        <w:rPr>
-          <w:rFonts w:ascii="Lucida Console" w:hAnsi="Lucida Console" w:cs="Lucida Console"/>
-          <w:sz w:val="18"/>
-          <w:szCs w:val="18"/>
-        </w:rPr>
-        <w:t>txtchuid.pl</w:t>
-      </w:r>
-    </w:p>
-    <w:p>
-      <w:pPr>
-        <w:autoSpaceDE w:val="0"/>
-        <w:autoSpaceDN w:val="0"/>
-        <w:adjustRightInd w:val="0"/>
-        <w:spacing w:after="0" w:line="240" w:lineRule="auto"/>
-        <w:rPr>
-          <w:rFonts w:ascii="Lucida Console" w:hAnsi="Lucida Console" w:cs="Lucida Console"/>
-          <w:sz w:val="18"/>
-          <w:szCs w:val="18"/>
-        </w:rPr>
-      </w:pPr>
-    </w:p>
-    <w:p>
-      <w:pPr>
-        <w:autoSpaceDE w:val="0"/>
-        <w:autoSpaceDN w:val="0"/>
-        <w:adjustRightInd w:val="0"/>
-        <w:spacing w:after="0" w:line="240" w:lineRule="auto"/>
-        <w:rPr>
-          <w:rFonts w:ascii="Lucida Console" w:hAnsi="Lucida Console" w:cs="Lucida Console"/>
-          <w:sz w:val="18"/>
-          <w:szCs w:val="18"/>
-        </w:rPr>
-      </w:pPr>
-      <w:r>
-        <w:rPr>
-          <w:rFonts w:ascii="Lucida Console" w:hAnsi="Lucida Console" w:cs="Lucida Console"/>
-          <w:sz w:val="18"/>
-          <w:szCs w:val="18"/>
-        </w:rPr>
-        <w:t>/usr/local/lib/perl/lib/LogParser.pm</w:t>
-      </w:r>
-    </w:p>
-    <w:p>
-      <w:pPr>
-        <w:autoSpaceDE w:val="0"/>
-        <w:autoSpaceDN w:val="0"/>
-        <w:adjustRightInd w:val="0"/>
-        <w:spacing w:after="0" w:line="240" w:lineRule="auto"/>
-        <w:rPr>
-          <w:rFonts w:ascii="Lucida Console" w:hAnsi="Lucida Console" w:cs="Lucida Console"/>
-          <w:sz w:val="18"/>
-          <w:szCs w:val="18"/>
-        </w:rPr>
-      </w:pPr>
-    </w:p>
-    <w:p>
-      <w:pPr>
-        <w:autoSpaceDE w:val="0"/>
-        <w:autoSpaceDN w:val="0"/>
-        <w:adjustRightInd w:val="0"/>
-        <w:spacing w:after="0" w:line="240" w:lineRule="auto"/>
-        <w:rPr>
-          <w:rFonts w:cstheme="minorHAnsi"/>
-        </w:rPr>
-      </w:pPr>
-      <w:r>
-        <w:rPr>
-          <w:rFonts w:cstheme="minorHAnsi"/>
-        </w:rPr>
-        <w:t>Perl prerequisite packages</w:t>
-      </w:r>
-      <w:r>
-        <w:rPr>
-          <w:rFonts w:cstheme="minorHAnsi"/>
-        </w:rPr>
-        <w:t xml:space="preserve"> that you’ll need to pull from CPAN</w:t>
-      </w:r>
-      <w:r>
-        <w:rPr>
-          <w:rFonts w:cstheme="minorHAnsi"/>
-        </w:rPr>
-        <w:t xml:space="preserve"> are</w:t>
-      </w:r>
-      <w:r>
-        <w:rPr>
-          <w:rFonts w:cstheme="minorHAnsi"/>
-        </w:rPr>
-        <w:t>:</w:t>
-      </w:r>
-    </w:p>
-    <w:p>
-      <w:pPr>
-        <w:autoSpaceDE w:val="0"/>
-        <w:autoSpaceDN w:val="0"/>
-        <w:adjustRightInd w:val="0"/>
-        <w:spacing w:after="0" w:line="240" w:lineRule="auto"/>
-        <w:rPr>
-          <w:rFonts w:cstheme="minorHAnsi"/>
-        </w:rPr>
-      </w:pPr>
-    </w:p>
-    <w:p>
-      <w:pPr>
-        <w:autoSpaceDE w:val="0"/>
-        <w:autoSpaceDN w:val="0"/>
-        <w:adjustRightInd w:val="0"/>
-        <w:spacing w:after="0" w:line="240" w:lineRule="auto"/>
-        <w:ind w:firstLine="720"/>
-        <w:rPr>
-          <w:rFonts w:ascii="Lucida Console" w:hAnsi="Lucida Console" w:cs="Lucida Console"/>
-          <w:sz w:val="18"/>
-          <w:szCs w:val="18"/>
-        </w:rPr>
-      </w:pPr>
-      <w:r>
-        <w:rPr>
-          <w:rFonts w:ascii="Lucida Console" w:hAnsi="Lucida Console" w:cs="Lucida Console"/>
-          <w:sz w:val="18"/>
-          <w:szCs w:val="18"/>
-        </w:rPr>
-        <w:t>Date::</w:t>
-      </w:r>
-      <w:proofErr w:type="spellStart"/>
-      <w:r>
-        <w:rPr>
-          <w:rFonts w:ascii="Lucida Console" w:hAnsi="Lucida Console" w:cs="Lucida Console"/>
-          <w:sz w:val="18"/>
-          <w:szCs w:val="18"/>
-        </w:rPr>
-        <w:t>Calc</w:t>
-      </w:r>
-      <w:proofErr w:type="spellEnd"/>
-    </w:p>
-    <w:p>
-      <w:pPr>
-        <w:autoSpaceDE w:val="0"/>
-        <w:autoSpaceDN w:val="0"/>
-        <w:adjustRightInd w:val="0"/>
-        <w:spacing w:after="0" w:line="240" w:lineRule="auto"/>
-        <w:ind w:firstLine="720"/>
-        <w:rPr>
-          <w:rFonts w:ascii="Lucida Console" w:hAnsi="Lucida Console" w:cs="Lucida Console"/>
-          <w:sz w:val="18"/>
-          <w:szCs w:val="18"/>
-        </w:rPr>
-      </w:pPr>
-      <w:r>
-        <w:rPr>
-          <w:rFonts w:ascii="Lucida Console" w:hAnsi="Lucida Console" w:cs="Lucida Console"/>
-          <w:sz w:val="18"/>
-          <w:szCs w:val="18"/>
-        </w:rPr>
-        <w:t>Digest::SHA</w:t>
-      </w:r>
-    </w:p>
-    <w:p>
-      <w:pPr>
-        <w:spacing w:after="0"/>
-        <w:rPr>
-          <w:rStyle w:val="Code"/>
-        </w:rPr>
-      </w:pPr>
-    </w:p>
-    <w:p>
-      <w:pPr>
-        <w:autoSpaceDE w:val="0"/>
-        <w:autoSpaceDN w:val="0"/>
-        <w:adjustRightInd w:val="0"/>
-        <w:spacing w:after="0" w:line="240" w:lineRule="auto"/>
-        <w:rPr>
-          <w:rFonts w:cstheme="minorHAnsi"/>
-        </w:rPr>
-      </w:pPr>
-      <w:r>
-        <w:rPr>
-          <w:rFonts w:cstheme="minorHAnsi"/>
-        </w:rPr>
-        <w:t xml:space="preserve">In order to build those packages on Cygwin, you’ll need a number of Cygwin packages such as </w:t>
-      </w:r>
-      <w:proofErr w:type="spellStart"/>
-      <w:r>
-        <w:rPr>
-          <w:rFonts w:cstheme="minorHAnsi"/>
-        </w:rPr>
-        <w:t>gcc</w:t>
-      </w:r>
-      <w:proofErr w:type="spellEnd"/>
-      <w:r>
-        <w:rPr>
-          <w:rFonts w:cstheme="minorHAnsi"/>
-        </w:rPr>
-        <w:t xml:space="preserve">, </w:t>
-      </w:r>
-      <w:proofErr w:type="spellStart"/>
-      <w:r>
-        <w:rPr>
-          <w:rFonts w:cstheme="minorHAnsi"/>
-        </w:rPr>
-        <w:t>autoconf</w:t>
-      </w:r>
-      <w:proofErr w:type="spellEnd"/>
-      <w:r>
-        <w:rPr>
-          <w:rFonts w:cstheme="minorHAnsi"/>
-        </w:rPr>
-        <w:t xml:space="preserve">, </w:t>
-      </w:r>
-      <w:proofErr w:type="spellStart"/>
-      <w:r>
-        <w:rPr>
-          <w:rFonts w:cstheme="minorHAnsi"/>
-        </w:rPr>
-        <w:t>automake</w:t>
-      </w:r>
-      <w:proofErr w:type="spellEnd"/>
-      <w:r>
-        <w:rPr>
-          <w:rFonts w:cstheme="minorHAnsi"/>
-        </w:rPr>
-        <w:t xml:space="preserve">, and all of the </w:t>
-      </w:r>
-      <w:proofErr w:type="spellStart"/>
-      <w:r>
-        <w:rPr>
-          <w:rFonts w:cstheme="minorHAnsi"/>
-        </w:rPr>
-        <w:t>MingGW</w:t>
-      </w:r>
-      <w:proofErr w:type="spellEnd"/>
-      <w:r>
-        <w:rPr>
-          <w:rFonts w:cstheme="minorHAnsi"/>
-        </w:rPr>
-        <w:t xml:space="preserve"> stuff.  When you install the Perl packages and the build fails, it gives a pretty good clue as to what Cygwin packages you need.  You won’t have similar issues on Linux, since all of the builders are there.</w:t>
-      </w:r>
-    </w:p>
-    <w:p>
-      <w:pPr>
-        <w:spacing w:after="0"/>
-        <w:rPr>
-          <w:rStyle w:val="Code"/>
-        </w:rPr>
-      </w:pPr>
-    </w:p>
     <w:sectPr>
-      <w:headerReference w:type="even" r:id="rId8"/>
-      <w:headerReference w:type="default" r:id="rId9"/>
-      <w:footerReference w:type="even" r:id="rId10"/>
-      <w:footerReference w:type="default" r:id="rId11"/>
-      <w:headerReference w:type="first" r:id="rId12"/>
-      <w:footerReference w:type="first" r:id="rId13"/>
+      <w:headerReference w:type="default" r:id="rId8"/>
+      <w:footerReference w:type="default" r:id="rId9"/>
       <w:pgSz w:w="12240" w:h="15840" w:code="1"/>
       <w:pgMar w:top="1440" w:right="1440" w:bottom="1440" w:left="1440" w:header="720" w:footer="720" w:gutter="0"/>
       <w:cols w:space="720"/>
@@ -3032,16 +3349,6 @@
 </file>
 
 <file path=word/footer1.xml><?xml version="1.0" encoding="utf-8"?>
-<w:ftr xmlns:wpc="http://schemas.microsoft.com/office/word/2010/wordprocessingCanvas" xmlns:cx="http://schemas.microsoft.com/office/drawing/2014/chartex" xmlns:cx1="http://schemas.microsoft.com/office/drawing/2015/9/8/chartex" xmlns:cx2="http://schemas.microsoft.com/office/drawing/2015/10/21/chartex" xmlns:cx3="http://schemas.microsoft.com/office/drawing/2016/5/9/chartex" xmlns:cx4="http://schemas.microsoft.com/office/drawing/2016/5/10/chartex" xmlns:cx5="http://schemas.microsoft.com/office/drawing/2016/5/11/chartex" xmlns:cx6="http://schemas.microsoft.com/office/drawing/2016/5/12/chartex" xmlns:cx7="http://schemas.microsoft.com/office/drawing/2016/5/13/chartex" xmlns:cx8="http://schemas.microsoft.com/office/drawing/2016/5/14/chartex" xmlns:mc="http://schemas.openxmlformats.org/markup-compatibility/2006" xmlns:aink="http://schemas.microsoft.com/office/drawing/2016/ink" xmlns:am3d="http://schemas.microsoft.com/office/drawing/2017/model3d" xmlns:o="urn:schemas-microsoft-com:office:office" xmlns:r="http://schemas.openxmlformats.org/officeDocument/2006/relationships" xmlns:m="http://schemas.openxmlformats.org/officeDocument/2006/math" xmlns:v="urn:schemas-microsoft-com:vml" xmlns:wp14="http://schemas.microsoft.com/office/word/2010/wordprocessingDrawing" xmlns:wp="http://schemas.openxmlformats.org/drawingml/2006/wordprocessingDrawing" xmlns:w10="urn:schemas-microsoft-com:office:word" xmlns:w="http://schemas.openxmlformats.org/wordprocessingml/2006/main" xmlns:w14="http://schemas.microsoft.com/office/word/2010/wordml" xmlns:w15="http://schemas.microsoft.com/office/word/2012/wordml" xmlns:w16cid="http://schemas.microsoft.com/office/word/2016/wordml/cid" xmlns:w16se="http://schemas.microsoft.com/office/word/2015/wordml/symex" xmlns:wpg="http://schemas.microsoft.com/office/word/2010/wordprocessingGroup" xmlns:wpi="http://schemas.microsoft.com/office/word/2010/wordprocessingInk" xmlns:wne="http://schemas.microsoft.com/office/word/2006/wordml" xmlns:wps="http://schemas.microsoft.com/office/word/2010/wordprocessingShape" mc:Ignorable="w14 w15 w16se w16cid wp14">
-  <w:p>
-    <w:pPr>
-      <w:pStyle w:val="Footer"/>
-    </w:pPr>
-  </w:p>
-</w:ftr>
-</file>
-
-<file path=word/footer2.xml><?xml version="1.0" encoding="utf-8"?>
 <w:ftr xmlns:wpc="http://schemas.microsoft.com/office/word/2010/wordprocessingCanvas" xmlns:cx="http://schemas.microsoft.com/office/drawing/2014/chartex" xmlns:cx1="http://schemas.microsoft.com/office/drawing/2015/9/8/chartex" xmlns:cx2="http://schemas.microsoft.com/office/drawing/2015/10/21/chartex" xmlns:cx3="http://schemas.microsoft.com/office/drawing/2016/5/9/chartex" xmlns:cx4="http://schemas.microsoft.com/office/drawing/2016/5/10/chartex" xmlns:cx5="http://schemas.microsoft.com/office/drawing/2016/5/11/chartex" xmlns:cx6="http://schemas.microsoft.com/office/drawing/2016/5/12/chartex" xmlns:cx7="http://schemas.microsoft.com/office/drawing/2016/5/13/chartex" xmlns:cx8="http://schemas.microsoft.com/office/drawing/2016/5/14/chartex" xmlns:mc="http://schemas.openxmlformats.org/markup-compatibility/2006" xmlns:aink="http://schemas.microsoft.com/office/drawing/2016/ink" xmlns:am3d="http://schemas.microsoft.com/office/drawing/2017/model3d" xmlns:o="urn:schemas-microsoft-com:office:office" xmlns:r="http://schemas.openxmlformats.org/officeDocument/2006/relationships" xmlns:m="http://schemas.openxmlformats.org/officeDocument/2006/math" xmlns:v="urn:schemas-microsoft-com:vml" xmlns:wp14="http://schemas.microsoft.com/office/word/2010/wordprocessingDrawing" xmlns:wp="http://schemas.openxmlformats.org/drawingml/2006/wordprocessingDrawing" xmlns:w10="urn:schemas-microsoft-com:office:word" xmlns:w="http://schemas.openxmlformats.org/wordprocessingml/2006/main" xmlns:w14="http://schemas.microsoft.com/office/word/2010/wordml" xmlns:w15="http://schemas.microsoft.com/office/word/2012/wordml" xmlns:w16cid="http://schemas.microsoft.com/office/word/2016/wordml/cid" xmlns:w16se="http://schemas.microsoft.com/office/word/2015/wordml/symex" xmlns:wpg="http://schemas.microsoft.com/office/word/2010/wordprocessingGroup" xmlns:wpi="http://schemas.microsoft.com/office/word/2010/wordprocessingInk" xmlns:wne="http://schemas.microsoft.com/office/word/2006/wordml" xmlns:wps="http://schemas.microsoft.com/office/word/2010/wordprocessingShape" mc:Ignorable="w14 w15 w16se w16cid wp14">
   <w:p>
     <w:pPr>
@@ -3056,15 +3363,13 @@
       <w:tab/>
     </w:r>
     <w:r>
-      <w:t>7</w:t>
+      <w:t>10</w:t>
     </w:r>
-    <w:bookmarkStart w:id="0" w:name="_GoBack"/>
-    <w:bookmarkEnd w:id="0"/>
     <w:r>
       <w:t>/1</w:t>
     </w:r>
     <w:r>
-      <w:t>1</w:t>
+      <w:t>0</w:t>
     </w:r>
     <w:r>
       <w:t>/2017</w:t>
@@ -3073,16 +3378,6 @@
 </w:ftr>
 </file>
 
-<file path=word/footer3.xml><?xml version="1.0" encoding="utf-8"?>
-<w:ftr xmlns:wpc="http://schemas.microsoft.com/office/word/2010/wordprocessingCanvas" xmlns:cx="http://schemas.microsoft.com/office/drawing/2014/chartex" xmlns:cx1="http://schemas.microsoft.com/office/drawing/2015/9/8/chartex" xmlns:cx2="http://schemas.microsoft.com/office/drawing/2015/10/21/chartex" xmlns:cx3="http://schemas.microsoft.com/office/drawing/2016/5/9/chartex" xmlns:cx4="http://schemas.microsoft.com/office/drawing/2016/5/10/chartex" xmlns:cx5="http://schemas.microsoft.com/office/drawing/2016/5/11/chartex" xmlns:cx6="http://schemas.microsoft.com/office/drawing/2016/5/12/chartex" xmlns:cx7="http://schemas.microsoft.com/office/drawing/2016/5/13/chartex" xmlns:cx8="http://schemas.microsoft.com/office/drawing/2016/5/14/chartex" xmlns:mc="http://schemas.openxmlformats.org/markup-compatibility/2006" xmlns:aink="http://schemas.microsoft.com/office/drawing/2016/ink" xmlns:am3d="http://schemas.microsoft.com/office/drawing/2017/model3d" xmlns:o="urn:schemas-microsoft-com:office:office" xmlns:r="http://schemas.openxmlformats.org/officeDocument/2006/relationships" xmlns:m="http://schemas.openxmlformats.org/officeDocument/2006/math" xmlns:v="urn:schemas-microsoft-com:vml" xmlns:wp14="http://schemas.microsoft.com/office/word/2010/wordprocessingDrawing" xmlns:wp="http://schemas.openxmlformats.org/drawingml/2006/wordprocessingDrawing" xmlns:w10="urn:schemas-microsoft-com:office:word" xmlns:w="http://schemas.openxmlformats.org/wordprocessingml/2006/main" xmlns:w14="http://schemas.microsoft.com/office/word/2010/wordml" xmlns:w15="http://schemas.microsoft.com/office/word/2012/wordml" xmlns:w16cid="http://schemas.microsoft.com/office/word/2016/wordml/cid" xmlns:w16se="http://schemas.microsoft.com/office/word/2015/wordml/symex" xmlns:wpg="http://schemas.microsoft.com/office/word/2010/wordprocessingGroup" xmlns:wpi="http://schemas.microsoft.com/office/word/2010/wordprocessingInk" xmlns:wne="http://schemas.microsoft.com/office/word/2006/wordml" xmlns:wps="http://schemas.microsoft.com/office/word/2010/wordprocessingShape" mc:Ignorable="w14 w15 w16se w16cid wp14">
-  <w:p>
-    <w:pPr>
-      <w:pStyle w:val="Footer"/>
-    </w:pPr>
-  </w:p>
-</w:ftr>
-</file>
-
 <file path=word/footnotes.xml><?xml version="1.0" encoding="utf-8"?>
 <w:footnotes xmlns:wpc="http://schemas.microsoft.com/office/word/2010/wordprocessingCanvas" xmlns:cx="http://schemas.microsoft.com/office/drawing/2014/chartex" xmlns:cx1="http://schemas.microsoft.com/office/drawing/2015/9/8/chartex" xmlns:cx2="http://schemas.microsoft.com/office/drawing/2015/10/21/chartex" xmlns:cx3="http://schemas.microsoft.com/office/drawing/2016/5/9/chartex" xmlns:cx4="http://schemas.microsoft.com/office/drawing/2016/5/10/chartex" xmlns:cx5="http://schemas.microsoft.com/office/drawing/2016/5/11/chartex" xmlns:cx6="http://schemas.microsoft.com/office/drawing/2016/5/12/chartex" xmlns:cx7="http://schemas.microsoft.com/office/drawing/2016/5/13/chartex" xmlns:cx8="http://schemas.microsoft.com/office/drawing/2016/5/14/chartex" xmlns:mc="http://schemas.openxmlformats.org/markup-compatibility/2006" xmlns:aink="http://schemas.microsoft.com/office/drawing/2016/ink" xmlns:am3d="http://schemas.microsoft.com/office/drawing/2017/model3d" xmlns:o="urn:schemas-microsoft-com:office:office" xmlns:r="http://schemas.openxmlformats.org/officeDocument/2006/relationships" xmlns:m="http://schemas.openxmlformats.org/officeDocument/2006/math" xmlns:v="urn:schemas-microsoft-com:vml" xmlns:wp14="http://schemas.microsoft.com/office/word/2010/wordprocessingDrawing" xmlns:wp="http://schemas.openxmlformats.org/drawingml/2006/wordprocessingDrawing" xmlns:w10="urn:schemas-microsoft-com:office:word" xmlns:w="http://schemas.openxmlformats.org/wordprocessingml/2006/main" xmlns:w14="http://schemas.microsoft.com/office/word/2010/wordml" xmlns:w15="http://schemas.microsoft.com/office/word/2012/wordml" xmlns:w16cid="http://schemas.microsoft.com/office/word/2016/wordml/cid" xmlns:w16se="http://schemas.microsoft.com/office/word/2015/wordml/symex" xmlns:wpg="http://schemas.microsoft.com/office/word/2010/wordprocessingGroup" xmlns:wpi="http://schemas.microsoft.com/office/word/2010/wordprocessingInk" xmlns:wne="http://schemas.microsoft.com/office/word/2006/wordml" xmlns:wps="http://schemas.microsoft.com/office/word/2010/wordprocessingShape" mc:Ignorable="w14 w15 w16se w16cid wp14">
   <w:footnote w:type="separator" w:id="-1">
@@ -3109,16 +3404,6 @@
 </file>
 
 <file path=word/header1.xml><?xml version="1.0" encoding="utf-8"?>
-<w:hdr xmlns:wpc="http://schemas.microsoft.com/office/word/2010/wordprocessingCanvas" xmlns:cx="http://schemas.microsoft.com/office/drawing/2014/chartex" xmlns:cx1="http://schemas.microsoft.com/office/drawing/2015/9/8/chartex" xmlns:cx2="http://schemas.microsoft.com/office/drawing/2015/10/21/chartex" xmlns:cx3="http://schemas.microsoft.com/office/drawing/2016/5/9/chartex" xmlns:cx4="http://schemas.microsoft.com/office/drawing/2016/5/10/chartex" xmlns:cx5="http://schemas.microsoft.com/office/drawing/2016/5/11/chartex" xmlns:cx6="http://schemas.microsoft.com/office/drawing/2016/5/12/chartex" xmlns:cx7="http://schemas.microsoft.com/office/drawing/2016/5/13/chartex" xmlns:cx8="http://schemas.microsoft.com/office/drawing/2016/5/14/chartex" xmlns:mc="http://schemas.openxmlformats.org/markup-compatibility/2006" xmlns:aink="http://schemas.microsoft.com/office/drawing/2016/ink" xmlns:am3d="http://schemas.microsoft.com/office/drawing/2017/model3d" xmlns:o="urn:schemas-microsoft-com:office:office" xmlns:r="http://schemas.openxmlformats.org/officeDocument/2006/relationships" xmlns:m="http://schemas.openxmlformats.org/officeDocument/2006/math" xmlns:v="urn:schemas-microsoft-com:vml" xmlns:wp14="http://schemas.microsoft.com/office/word/2010/wordprocessingDrawing" xmlns:wp="http://schemas.openxmlformats.org/drawingml/2006/wordprocessingDrawing" xmlns:w10="urn:schemas-microsoft-com:office:word" xmlns:w="http://schemas.openxmlformats.org/wordprocessingml/2006/main" xmlns:w14="http://schemas.microsoft.com/office/word/2010/wordml" xmlns:w15="http://schemas.microsoft.com/office/word/2012/wordml" xmlns:w16cid="http://schemas.microsoft.com/office/word/2016/wordml/cid" xmlns:w16se="http://schemas.microsoft.com/office/word/2015/wordml/symex" xmlns:wpg="http://schemas.microsoft.com/office/word/2010/wordprocessingGroup" xmlns:wpi="http://schemas.microsoft.com/office/word/2010/wordprocessingInk" xmlns:wne="http://schemas.microsoft.com/office/word/2006/wordml" xmlns:wps="http://schemas.microsoft.com/office/word/2010/wordprocessingShape" mc:Ignorable="w14 w15 w16se w16cid wp14">
-  <w:p>
-    <w:pPr>
-      <w:pStyle w:val="Header"/>
-    </w:pPr>
-  </w:p>
-</w:hdr>
-</file>
-
-<file path=word/header2.xml><?xml version="1.0" encoding="utf-8"?>
 <w:hdr xmlns:wpc="http://schemas.microsoft.com/office/word/2010/wordprocessingCanvas" xmlns:cx="http://schemas.microsoft.com/office/drawing/2014/chartex" xmlns:cx1="http://schemas.microsoft.com/office/drawing/2015/9/8/chartex" xmlns:cx2="http://schemas.microsoft.com/office/drawing/2015/10/21/chartex" xmlns:cx3="http://schemas.microsoft.com/office/drawing/2016/5/9/chartex" xmlns:cx4="http://schemas.microsoft.com/office/drawing/2016/5/10/chartex" xmlns:cx5="http://schemas.microsoft.com/office/drawing/2016/5/11/chartex" xmlns:cx6="http://schemas.microsoft.com/office/drawing/2016/5/12/chartex" xmlns:cx7="http://schemas.microsoft.com/office/drawing/2016/5/13/chartex" xmlns:cx8="http://schemas.microsoft.com/office/drawing/2016/5/14/chartex" xmlns:mc="http://schemas.openxmlformats.org/markup-compatibility/2006" xmlns:aink="http://schemas.microsoft.com/office/drawing/2016/ink" xmlns:am3d="http://schemas.microsoft.com/office/drawing/2017/model3d" xmlns:o="urn:schemas-microsoft-com:office:office" xmlns:r="http://schemas.openxmlformats.org/officeDocument/2006/relationships" xmlns:m="http://schemas.openxmlformats.org/officeDocument/2006/math" xmlns:v="urn:schemas-microsoft-com:vml" xmlns:wp14="http://schemas.microsoft.com/office/word/2010/wordprocessingDrawing" xmlns:wp="http://schemas.openxmlformats.org/drawingml/2006/wordprocessingDrawing" xmlns:w10="urn:schemas-microsoft-com:office:word" xmlns:w="http://schemas.openxmlformats.org/wordprocessingml/2006/main" xmlns:w14="http://schemas.microsoft.com/office/word/2010/wordml" xmlns:w15="http://schemas.microsoft.com/office/word/2012/wordml" xmlns:w16cid="http://schemas.microsoft.com/office/word/2016/wordml/cid" xmlns:w16se="http://schemas.microsoft.com/office/word/2015/wordml/symex" xmlns:wpg="http://schemas.microsoft.com/office/word/2010/wordprocessingGroup" xmlns:wpi="http://schemas.microsoft.com/office/word/2010/wordprocessingInk" xmlns:wne="http://schemas.microsoft.com/office/word/2006/wordml" xmlns:wps="http://schemas.microsoft.com/office/word/2010/wordprocessingShape" mc:Ignorable="w14 w15 w16se w16cid wp14">
   <w:p>
     <w:pPr>
@@ -3138,19 +3423,9 @@
       <w:t>v1.</w:t>
     </w:r>
     <w:r>
-      <w:t>5</w:t>
+      <w:t>6</w:t>
     </w:r>
   </w:p>
-  <w:p>
-    <w:pPr>
-      <w:pStyle w:val="Header"/>
-    </w:pPr>
-  </w:p>
-</w:hdr>
-</file>
-
-<file path=word/header3.xml><?xml version="1.0" encoding="utf-8"?>
-<w:hdr xmlns:wpc="http://schemas.microsoft.com/office/word/2010/wordprocessingCanvas" xmlns:cx="http://schemas.microsoft.com/office/drawing/2014/chartex" xmlns:cx1="http://schemas.microsoft.com/office/drawing/2015/9/8/chartex" xmlns:cx2="http://schemas.microsoft.com/office/drawing/2015/10/21/chartex" xmlns:cx3="http://schemas.microsoft.com/office/drawing/2016/5/9/chartex" xmlns:cx4="http://schemas.microsoft.com/office/drawing/2016/5/10/chartex" xmlns:cx5="http://schemas.microsoft.com/office/drawing/2016/5/11/chartex" xmlns:cx6="http://schemas.microsoft.com/office/drawing/2016/5/12/chartex" xmlns:cx7="http://schemas.microsoft.com/office/drawing/2016/5/13/chartex" xmlns:cx8="http://schemas.microsoft.com/office/drawing/2016/5/14/chartex" xmlns:mc="http://schemas.openxmlformats.org/markup-compatibility/2006" xmlns:aink="http://schemas.microsoft.com/office/drawing/2016/ink" xmlns:am3d="http://schemas.microsoft.com/office/drawing/2017/model3d" xmlns:o="urn:schemas-microsoft-com:office:office" xmlns:r="http://schemas.openxmlformats.org/officeDocument/2006/relationships" xmlns:m="http://schemas.openxmlformats.org/officeDocument/2006/math" xmlns:v="urn:schemas-microsoft-com:vml" xmlns:wp14="http://schemas.microsoft.com/office/word/2010/wordprocessingDrawing" xmlns:wp="http://schemas.openxmlformats.org/drawingml/2006/wordprocessingDrawing" xmlns:w10="urn:schemas-microsoft-com:office:word" xmlns:w="http://schemas.openxmlformats.org/wordprocessingml/2006/main" xmlns:w14="http://schemas.microsoft.com/office/word/2010/wordml" xmlns:w15="http://schemas.microsoft.com/office/word/2012/wordml" xmlns:w16cid="http://schemas.microsoft.com/office/word/2016/wordml/cid" xmlns:w16se="http://schemas.microsoft.com/office/word/2015/wordml/symex" xmlns:wpg="http://schemas.microsoft.com/office/word/2010/wordprocessingGroup" xmlns:wpi="http://schemas.microsoft.com/office/word/2010/wordprocessingInk" xmlns:wne="http://schemas.microsoft.com/office/word/2006/wordml" xmlns:wps="http://schemas.microsoft.com/office/word/2010/wordprocessingShape" mc:Ignorable="w14 w15 w16se w16cid wp14">
   <w:p>
     <w:pPr>
       <w:pStyle w:val="Header"/>
@@ -4660,7 +4935,7 @@
 </file>
 
 <file path=customXml/itemProps1.xml><?xml version="1.0" encoding="utf-8"?>
-<ds:datastoreItem xmlns:ds="http://schemas.openxmlformats.org/officeDocument/2006/customXml" ds:itemID="{1A1AFFC4-4C05-4FA8-8544-4119D32D3D30}">
+<ds:datastoreItem xmlns:ds="http://schemas.openxmlformats.org/officeDocument/2006/customXml" ds:itemID="{4035C8D1-B555-4C9F-B09F-938B1A51CCE9}">
   <ds:schemaRefs>
     <ds:schemaRef ds:uri="http://schemas.openxmlformats.org/officeDocument/2006/bibliography"/>
   </ds:schemaRefs>

</xml_diff>